<commit_message>
MGS-7020 update MTA and NTL templates with Cost Of Living changes
</commit_message>
<xml_diff>
--- a/housing-service/src/main/resources/templates/notice-to-leave-2022.docx
+++ b/housing-service/src/main/resources/templates/notice-to-leave-2022.docx
@@ -347,7 +347,7 @@
           <w:sz w:val="28"/>
           <w:szCs w:val="28"/>
         </w:rPr>
-        <w:t>This version of the form is in place f</w:t>
+        <w:t>This v</w:t>
       </w:r>
       <w:r>
         <w:rPr>
@@ -356,7 +356,85 @@
           <w:sz w:val="28"/>
           <w:szCs w:val="28"/>
         </w:rPr>
-        <w:t>rom 30 March 2022 onwards</w:t>
+        <w:t>ersion of the form is in place while section 2 and schedule 2 to the Cost of Living (Tenant Protection) (Scotland) Act 2022 are in force.</w:t>
+      </w:r>
+    </w:p>
+    <w:p>
+      <w:pPr>
+        <w:pBdr>
+          <w:top w:val="single" w:sz="12" w:space="1" w:color="auto"/>
+          <w:bottom w:val="single" w:sz="12" w:space="1" w:color="auto"/>
+        </w:pBdr>
+        <w:jc w:val="left"/>
+        <w:rPr>
+          <w:rFonts w:cs="Arial"/>
+          <w:b/>
+          <w:sz w:val="28"/>
+          <w:szCs w:val="28"/>
+        </w:rPr>
+      </w:pPr>
+    </w:p>
+    <w:p>
+      <w:pPr>
+        <w:pBdr>
+          <w:top w:val="single" w:sz="12" w:space="1" w:color="auto"/>
+          <w:bottom w:val="single" w:sz="12" w:space="1" w:color="auto"/>
+        </w:pBdr>
+        <w:jc w:val="left"/>
+        <w:rPr>
+          <w:rFonts w:cs="Arial"/>
+          <w:b/>
+          <w:sz w:val="28"/>
+          <w:szCs w:val="28"/>
+        </w:rPr>
+      </w:pPr>
+      <w:r>
+        <w:rPr>
+          <w:rFonts w:cs="Arial"/>
+          <w:b/>
+          <w:sz w:val="28"/>
+          <w:szCs w:val="28"/>
+        </w:rPr>
+        <w:t xml:space="preserve">Further information on the emergency measures introduced by the Cost of Living (Tenant Protection) (Scotland) Act 2022, including on the moratorium on the enforcement of eviction orders, is available on the Scottish Government website. </w:t>
+      </w:r>
+    </w:p>
+    <w:p>
+      <w:pPr>
+        <w:pBdr>
+          <w:top w:val="single" w:sz="12" w:space="1" w:color="auto"/>
+          <w:bottom w:val="single" w:sz="12" w:space="1" w:color="auto"/>
+        </w:pBdr>
+        <w:jc w:val="left"/>
+        <w:rPr>
+          <w:rFonts w:cs="Arial"/>
+          <w:b/>
+          <w:sz w:val="28"/>
+          <w:szCs w:val="28"/>
+        </w:rPr>
+      </w:pPr>
+    </w:p>
+    <w:p>
+      <w:pPr>
+        <w:pBdr>
+          <w:top w:val="single" w:sz="12" w:space="1" w:color="auto"/>
+          <w:bottom w:val="single" w:sz="12" w:space="1" w:color="auto"/>
+        </w:pBdr>
+        <w:jc w:val="left"/>
+        <w:rPr>
+          <w:rFonts w:cs="Arial"/>
+          <w:b/>
+          <w:sz w:val="28"/>
+          <w:szCs w:val="28"/>
+        </w:rPr>
+      </w:pPr>
+      <w:r>
+        <w:rPr>
+          <w:rFonts w:cs="Arial"/>
+          <w:b/>
+          <w:sz w:val="28"/>
+          <w:szCs w:val="28"/>
+        </w:rPr>
+        <w:t>This notice has been updated to include three additional grounds for eviction that may be used by a landlord while the emergency measures are in place.</w:t>
       </w:r>
     </w:p>
     <w:p>
@@ -832,6 +910,90 @@
           <w:rFonts w:cs="Arial"/>
           <w:color w:val="000000"/>
           <w:szCs w:val="24"/>
+          <w:lang w:eastAsia="en-GB"/>
+        </w:rPr>
+      </w:pPr>
+    </w:p>
+    <w:p>
+      <w:pPr>
+        <w:pBdr>
+          <w:bottom w:val="single" w:sz="12" w:space="1" w:color="auto"/>
+        </w:pBdr>
+        <w:shd w:val="clear" w:color="auto" w:fill="FFFFFF"/>
+        <w:tabs>
+          <w:tab w:val="clear" w:pos="720"/>
+          <w:tab w:val="clear" w:pos="1440"/>
+          <w:tab w:val="clear" w:pos="2160"/>
+          <w:tab w:val="clear" w:pos="2880"/>
+          <w:tab w:val="clear" w:pos="4680"/>
+          <w:tab w:val="clear" w:pos="5400"/>
+          <w:tab w:val="clear" w:pos="9000"/>
+        </w:tabs>
+        <w:spacing w:line="240" w:lineRule="auto"/>
+        <w:outlineLvl w:val="3"/>
+        <w:rPr>
+          <w:rFonts w:cs="Arial"/>
+          <w:color w:val="000000"/>
+          <w:szCs w:val="24"/>
+          <w:lang w:eastAsia="en-GB"/>
+        </w:rPr>
+      </w:pPr>
+      <w:r>
+        <w:rPr>
+          <w:rFonts w:cs="Arial"/>
+          <w:color w:val="000000"/>
+          <w:szCs w:val="24"/>
+          <w:lang w:eastAsia="en-GB"/>
+        </w:rPr>
+        <w:t>If the Tribunal issues an eviction order, the enforcement of that order may be delayed during the time the emergency measures are in place for up to 6 months. Whether enforcement is delayed will depend on the grounds for ending the tenancy included in this notice. Further information for landlords and tenants on the moratorium on the enforcement of eviction orders can be found on the Scottish Government website.</w:t>
+      </w:r>
+    </w:p>
+    <w:p>
+      <w:pPr>
+        <w:pBdr>
+          <w:bottom w:val="single" w:sz="12" w:space="1" w:color="auto"/>
+        </w:pBdr>
+        <w:shd w:val="clear" w:color="auto" w:fill="FFFFFF"/>
+        <w:tabs>
+          <w:tab w:val="clear" w:pos="720"/>
+          <w:tab w:val="clear" w:pos="1440"/>
+          <w:tab w:val="clear" w:pos="2160"/>
+          <w:tab w:val="clear" w:pos="2880"/>
+          <w:tab w:val="clear" w:pos="4680"/>
+          <w:tab w:val="clear" w:pos="5400"/>
+          <w:tab w:val="clear" w:pos="9000"/>
+        </w:tabs>
+        <w:spacing w:line="240" w:lineRule="auto"/>
+        <w:outlineLvl w:val="3"/>
+        <w:rPr>
+          <w:rFonts w:cs="Arial"/>
+          <w:color w:val="000000"/>
+          <w:szCs w:val="24"/>
+          <w:lang w:eastAsia="en-GB"/>
+        </w:rPr>
+      </w:pPr>
+    </w:p>
+    <w:p>
+      <w:pPr>
+        <w:pBdr>
+          <w:bottom w:val="single" w:sz="12" w:space="1" w:color="auto"/>
+        </w:pBdr>
+        <w:shd w:val="clear" w:color="auto" w:fill="FFFFFF"/>
+        <w:tabs>
+          <w:tab w:val="clear" w:pos="720"/>
+          <w:tab w:val="clear" w:pos="1440"/>
+          <w:tab w:val="clear" w:pos="2160"/>
+          <w:tab w:val="clear" w:pos="2880"/>
+          <w:tab w:val="clear" w:pos="4680"/>
+          <w:tab w:val="clear" w:pos="5400"/>
+          <w:tab w:val="clear" w:pos="9000"/>
+        </w:tabs>
+        <w:spacing w:line="240" w:lineRule="auto"/>
+        <w:outlineLvl w:val="3"/>
+        <w:rPr>
+          <w:rFonts w:cs="Arial"/>
+          <w:color w:val="000000"/>
+          <w:szCs w:val="24"/>
           <w:lang w:val="en" w:eastAsia="en-GB"/>
         </w:rPr>
       </w:pPr>
@@ -1960,6 +2122,148 @@
         <w:jc w:val="left"/>
         <w:outlineLvl w:val="3"/>
         <w:rPr>
+          <w:rFonts w:cs="Arial"/>
+          <w:color w:val="000000"/>
+          <w:szCs w:val="24"/>
+          <w:lang w:val="en" w:eastAsia="en-GB"/>
+        </w:rPr>
+      </w:pPr>
+      <w:r>
+        <w:rPr>
+          <w:rFonts w:cs="Arial"/>
+          <w:color w:val="000000"/>
+          <w:szCs w:val="24"/>
+          <w:bdr w:val="single" w:sz="24" w:space="0" w:color="auto"/>
+          <w:lang w:val="en" w:eastAsia="en-GB"/>
+        </w:rPr>
+        <w:fldChar w:fldCharType="begin"/>
+      </w:r>
+      <w:r>
+        <w:rPr>
+          <w:rFonts w:cs="Arial"/>
+          <w:color w:val="000000"/>
+          <w:szCs w:val="24"/>
+          <w:bdr w:val="single" w:sz="24" w:space="0" w:color="auto"/>
+          <w:lang w:val="en" w:eastAsia="en-GB"/>
+        </w:rPr>
+        <w:instrText xml:space="preserve"> MERGEFIELD LANDLORD_TO_SELL \* MERGEFORMAT </w:instrText>
+      </w:r>
+      <w:r>
+        <w:rPr>
+          <w:rFonts w:cs="Arial"/>
+          <w:color w:val="000000"/>
+          <w:szCs w:val="24"/>
+          <w:bdr w:val="single" w:sz="24" w:space="0" w:color="auto"/>
+          <w:lang w:val="en" w:eastAsia="en-GB"/>
+        </w:rPr>
+        <w:fldChar w:fldCharType="separate"/>
+      </w:r>
+      <w:r>
+        <w:rPr>
+          <w:rFonts w:cs="Arial"/>
+          <w:noProof/>
+          <w:color w:val="000000"/>
+          <w:szCs w:val="24"/>
+          <w:bdr w:val="single" w:sz="24" w:space="0" w:color="auto"/>
+          <w:lang w:val="en" w:eastAsia="en-GB"/>
+        </w:rPr>
+        <w:t>«LANDLORD_TO_SELL»</w:t>
+      </w:r>
+      <w:r>
+        <w:rPr>
+          <w:rFonts w:cs="Arial"/>
+          <w:color w:val="000000"/>
+          <w:szCs w:val="24"/>
+          <w:bdr w:val="single" w:sz="24" w:space="0" w:color="auto"/>
+          <w:lang w:val="en" w:eastAsia="en-GB"/>
+        </w:rPr>
+        <w:fldChar w:fldCharType="end"/>
+      </w:r>
+      <w:r>
+        <w:rPr>
+          <w:rFonts w:cs="Arial"/>
+          <w:color w:val="000000"/>
+          <w:szCs w:val="24"/>
+          <w:lang w:val="en" w:eastAsia="en-GB"/>
+        </w:rPr>
+        <w:t xml:space="preserve"> </w:t>
+      </w:r>
+      <w:r>
+        <w:rPr>
+          <w:rFonts w:cs="Arial"/>
+          <w:color w:val="000000"/>
+          <w:szCs w:val="24"/>
+          <w:lang w:val="en" w:eastAsia="en-GB"/>
+        </w:rPr>
+        <w:t xml:space="preserve">Your </w:t>
+      </w:r>
+      <w:r>
+        <w:rPr>
+          <w:rFonts w:cs="Arial"/>
+          <w:color w:val="000000"/>
+          <w:szCs w:val="24"/>
+          <w:lang w:val="en" w:eastAsia="en-GB"/>
+        </w:rPr>
+        <w:t>Landlord</w:t>
+      </w:r>
+      <w:r>
+        <w:rPr>
+          <w:rFonts w:cs="Arial"/>
+          <w:color w:val="000000"/>
+          <w:szCs w:val="24"/>
+          <w:lang w:val="en" w:eastAsia="en-GB"/>
+        </w:rPr>
+        <w:t xml:space="preserve"> intends to sell the </w:t>
+      </w:r>
+      <w:r>
+        <w:rPr>
+          <w:rFonts w:cs="Arial"/>
+          <w:color w:val="000000"/>
+          <w:szCs w:val="24"/>
+          <w:lang w:val="en" w:eastAsia="en-GB"/>
+        </w:rPr>
+        <w:t>Let Property</w:t>
+      </w:r>
+    </w:p>
+    <w:p>
+      <w:pPr>
+        <w:shd w:val="clear" w:color="auto" w:fill="FFFFFF" w:themeFill="background1"/>
+        <w:tabs>
+          <w:tab w:val="clear" w:pos="720"/>
+          <w:tab w:val="clear" w:pos="1440"/>
+          <w:tab w:val="clear" w:pos="2160"/>
+          <w:tab w:val="clear" w:pos="2880"/>
+          <w:tab w:val="clear" w:pos="4680"/>
+          <w:tab w:val="clear" w:pos="5400"/>
+          <w:tab w:val="clear" w:pos="9000"/>
+        </w:tabs>
+        <w:spacing w:line="240" w:lineRule="auto"/>
+        <w:jc w:val="left"/>
+        <w:outlineLvl w:val="3"/>
+        <w:rPr>
+          <w:rFonts w:cs="Arial"/>
+          <w:color w:val="000000"/>
+          <w:szCs w:val="24"/>
+          <w:lang w:val="en" w:eastAsia="en-GB"/>
+        </w:rPr>
+      </w:pPr>
+    </w:p>
+    <w:p>
+      <w:pPr>
+        <w:shd w:val="clear" w:color="auto" w:fill="FFFFFF" w:themeFill="background1"/>
+        <w:tabs>
+          <w:tab w:val="clear" w:pos="720"/>
+          <w:tab w:val="clear" w:pos="1440"/>
+          <w:tab w:val="clear" w:pos="2160"/>
+          <w:tab w:val="clear" w:pos="2880"/>
+          <w:tab w:val="clear" w:pos="4680"/>
+          <w:tab w:val="clear" w:pos="5400"/>
+          <w:tab w:val="clear" w:pos="9000"/>
+        </w:tabs>
+        <w:spacing w:line="240" w:lineRule="auto"/>
+        <w:jc w:val="left"/>
+        <w:outlineLvl w:val="3"/>
+        <w:rPr>
           <w:rFonts w:eastAsia="Arial" w:cs="Arial"/>
           <w:b/>
           <w:bCs/>
@@ -1985,7 +2289,7 @@
           <w:bdr w:val="single" w:sz="24" w:space="0" w:color="auto"/>
           <w:lang w:val="en" w:eastAsia="en-GB"/>
         </w:rPr>
-        <w:instrText xml:space="preserve"> MERGEFIELD LANDLORD_TO_SELL \* MERGEFORMAT </w:instrText>
+        <w:instrText xml:space="preserve"> MERGEFIELD LANDLORD_TO_SELL</w:instrText>
       </w:r>
       <w:r>
         <w:rPr>
@@ -1995,6 +2299,26 @@
           <w:bdr w:val="single" w:sz="24" w:space="0" w:color="auto"/>
           <w:lang w:val="en" w:eastAsia="en-GB"/>
         </w:rPr>
+        <w:instrText>_HARDSHIP</w:instrText>
+      </w:r>
+      <w:r>
+        <w:rPr>
+          <w:rFonts w:cs="Arial"/>
+          <w:color w:val="000000"/>
+          <w:szCs w:val="24"/>
+          <w:bdr w:val="single" w:sz="24" w:space="0" w:color="auto"/>
+          <w:lang w:val="en" w:eastAsia="en-GB"/>
+        </w:rPr>
+        <w:instrText xml:space="preserve"> \* MERGEFORMAT </w:instrText>
+      </w:r>
+      <w:r>
+        <w:rPr>
+          <w:rFonts w:cs="Arial"/>
+          <w:color w:val="000000"/>
+          <w:szCs w:val="24"/>
+          <w:bdr w:val="single" w:sz="24" w:space="0" w:color="auto"/>
+          <w:lang w:val="en" w:eastAsia="en-GB"/>
+        </w:rPr>
         <w:fldChar w:fldCharType="separate"/>
       </w:r>
       <w:r>
@@ -2006,16 +2330,38 @@
           <w:bdr w:val="single" w:sz="24" w:space="0" w:color="auto"/>
           <w:lang w:val="en" w:eastAsia="en-GB"/>
         </w:rPr>
-        <w:t>«LANDLORD_TO_SELL»</w:t>
-      </w:r>
-      <w:r>
-        <w:rPr>
-          <w:rFonts w:cs="Arial"/>
+        <w:t>«LANDLORD_TO_SELL</w:t>
+      </w:r>
+      <w:r>
+        <w:rPr>
+          <w:rFonts w:cs="Arial"/>
+          <w:noProof/>
           <w:color w:val="000000"/>
           <w:szCs w:val="24"/>
           <w:bdr w:val="single" w:sz="24" w:space="0" w:color="auto"/>
           <w:lang w:val="en" w:eastAsia="en-GB"/>
         </w:rPr>
+        <w:t>_HARDSHIP</w:t>
+      </w:r>
+      <w:r>
+        <w:rPr>
+          <w:rFonts w:cs="Arial"/>
+          <w:noProof/>
+          <w:color w:val="000000"/>
+          <w:szCs w:val="24"/>
+          <w:bdr w:val="single" w:sz="24" w:space="0" w:color="auto"/>
+          <w:lang w:val="en" w:eastAsia="en-GB"/>
+        </w:rPr>
+        <w:t>»</w:t>
+      </w:r>
+      <w:r>
+        <w:rPr>
+          <w:rFonts w:cs="Arial"/>
+          <w:color w:val="000000"/>
+          <w:szCs w:val="24"/>
+          <w:bdr w:val="single" w:sz="24" w:space="0" w:color="auto"/>
+          <w:lang w:val="en" w:eastAsia="en-GB"/>
+        </w:rPr>
         <w:fldChar w:fldCharType="end"/>
       </w:r>
       <w:r>
@@ -2062,6 +2408,15 @@
           <w:lang w:val="en" w:eastAsia="en-GB"/>
         </w:rPr>
         <w:t>Let Property</w:t>
+      </w:r>
+      <w:r>
+        <w:rPr>
+          <w:rFonts w:cs="Arial"/>
+          <w:color w:val="000000"/>
+          <w:szCs w:val="24"/>
+          <w:lang w:val="en" w:eastAsia="en-GB"/>
+        </w:rPr>
+        <w:t xml:space="preserve"> to alleviate financial hardship</w:t>
       </w:r>
     </w:p>
     <w:p>
@@ -2479,7 +2834,7 @@
           <w:bdr w:val="single" w:sz="24" w:space="0" w:color="auto"/>
           <w:lang w:val="en" w:eastAsia="en-GB"/>
         </w:rPr>
-        <w:instrText xml:space="preserve"> MERGEFIELD LANDLORD_FAMILY_MEMBER_TO_LIVE \* MERGEFORMAT </w:instrText>
+        <w:instrText xml:space="preserve"> MERGEFIELD  LANDLORD_TO_LIVE_HARDSHIP  \* MERGEFORMAT </w:instrText>
       </w:r>
       <w:r>
         <w:rPr>
@@ -2500,7 +2855,7 @@
           <w:bdr w:val="single" w:sz="24" w:space="0" w:color="auto"/>
           <w:lang w:val="en" w:eastAsia="en-GB"/>
         </w:rPr>
-        <w:t>«LANDLORD_FAMILY_MEMBER_TO_LIVE»</w:t>
+        <w:t>«LANDLORD_TO_LIVE_HARDSHIP»</w:t>
       </w:r>
       <w:r>
         <w:rPr>
@@ -2546,7 +2901,7 @@
           <w:szCs w:val="24"/>
           <w:lang w:val="en" w:eastAsia="en-GB"/>
         </w:rPr>
-        <w:t xml:space="preserve">’s family member intends to live in the </w:t>
+        <w:t xml:space="preserve"> intends to live in the </w:t>
       </w:r>
       <w:r>
         <w:rPr>
@@ -2556,6 +2911,15 @@
           <w:lang w:val="en" w:eastAsia="en-GB"/>
         </w:rPr>
         <w:t>Let Property</w:t>
+      </w:r>
+      <w:r>
+        <w:rPr>
+          <w:rFonts w:cs="Arial"/>
+          <w:color w:val="000000"/>
+          <w:szCs w:val="24"/>
+          <w:lang w:val="en" w:eastAsia="en-GB"/>
+        </w:rPr>
+        <w:t xml:space="preserve"> to alleviate financial hardship</w:t>
       </w:r>
     </w:p>
     <w:p>
@@ -2598,7 +2962,7 @@
           <w:bdr w:val="single" w:sz="24" w:space="0" w:color="auto"/>
           <w:lang w:val="en" w:eastAsia="en-GB"/>
         </w:rPr>
-        <w:instrText xml:space="preserve"> MERGEFIELD LANDLORD_NON_RESIDENTIAL_PURPOSE \* MERGEFORMAT </w:instrText>
+        <w:instrText xml:space="preserve"> MERGEFIELD LANDLORD_FAMILY_MEMBER_TO_LIVE \* MERGEFORMAT </w:instrText>
       </w:r>
       <w:r>
         <w:rPr>
@@ -2619,7 +2983,7 @@
           <w:bdr w:val="single" w:sz="24" w:space="0" w:color="auto"/>
           <w:lang w:val="en" w:eastAsia="en-GB"/>
         </w:rPr>
-        <w:t>«LANDLORD_NON_RESIDENTIAL_PURPOSE»</w:t>
+        <w:t>«LANDLORD_FAMILY_MEMBER_TO_LIVE»</w:t>
       </w:r>
       <w:r>
         <w:rPr>
@@ -2665,7 +3029,7 @@
           <w:szCs w:val="24"/>
           <w:lang w:val="en" w:eastAsia="en-GB"/>
         </w:rPr>
-        <w:t xml:space="preserve"> intends to use the </w:t>
+        <w:t xml:space="preserve">’s family member intends to live in the </w:t>
       </w:r>
       <w:r>
         <w:rPr>
@@ -2675,15 +3039,6 @@
           <w:lang w:val="en" w:eastAsia="en-GB"/>
         </w:rPr>
         <w:t>Let Property</w:t>
-      </w:r>
-      <w:r>
-        <w:rPr>
-          <w:rFonts w:cs="Arial"/>
-          <w:color w:val="000000"/>
-          <w:szCs w:val="24"/>
-          <w:lang w:val="en" w:eastAsia="en-GB"/>
-        </w:rPr>
-        <w:t xml:space="preserve"> for a non-residential purpose</w:t>
       </w:r>
     </w:p>
     <w:p>
@@ -2726,7 +3081,7 @@
           <w:bdr w:val="single" w:sz="24" w:space="0" w:color="auto"/>
           <w:lang w:val="en" w:eastAsia="en-GB"/>
         </w:rPr>
-        <w:instrText xml:space="preserve"> MERGEFIELD RELIGIOUS \* MERGEFORMAT </w:instrText>
+        <w:instrText xml:space="preserve"> MERGEFIELD LANDLORD_NON_RESIDENTIAL_PURPOSE \* MERGEFORMAT </w:instrText>
       </w:r>
       <w:r>
         <w:rPr>
@@ -2747,7 +3102,7 @@
           <w:bdr w:val="single" w:sz="24" w:space="0" w:color="auto"/>
           <w:lang w:val="en" w:eastAsia="en-GB"/>
         </w:rPr>
-        <w:t>«RELIGIOUS»</w:t>
+        <w:t>«LANDLORD_NON_RESIDENTIAL_PURPOSE»</w:t>
       </w:r>
       <w:r>
         <w:rPr>
@@ -2766,7 +3121,34 @@
           <w:szCs w:val="24"/>
           <w:lang w:val="en" w:eastAsia="en-GB"/>
         </w:rPr>
-        <w:t xml:space="preserve">The </w:t>
+        <w:t xml:space="preserve"> </w:t>
+      </w:r>
+      <w:r>
+        <w:rPr>
+          <w:rFonts w:cs="Arial"/>
+          <w:color w:val="000000"/>
+          <w:szCs w:val="24"/>
+          <w:lang w:val="en" w:eastAsia="en-GB"/>
+        </w:rPr>
+        <w:t xml:space="preserve">Your </w:t>
+      </w:r>
+      <w:r>
+        <w:rPr>
+          <w:rFonts w:cs="Arial"/>
+          <w:color w:val="000000"/>
+          <w:szCs w:val="24"/>
+          <w:lang w:val="en" w:eastAsia="en-GB"/>
+        </w:rPr>
+        <w:t>Landlord</w:t>
+      </w:r>
+      <w:r>
+        <w:rPr>
+          <w:rFonts w:cs="Arial"/>
+          <w:color w:val="000000"/>
+          <w:szCs w:val="24"/>
+          <w:lang w:val="en" w:eastAsia="en-GB"/>
+        </w:rPr>
+        <w:t xml:space="preserve"> intends to use the </w:t>
       </w:r>
       <w:r>
         <w:rPr>
@@ -2784,7 +3166,7 @@
           <w:szCs w:val="24"/>
           <w:lang w:val="en" w:eastAsia="en-GB"/>
         </w:rPr>
-        <w:t xml:space="preserve"> is required for a religious purpose</w:t>
+        <w:t xml:space="preserve"> for a non-residential purpose</w:t>
       </w:r>
     </w:p>
     <w:p>
@@ -2827,7 +3209,7 @@
           <w:bdr w:val="single" w:sz="24" w:space="0" w:color="auto"/>
           <w:lang w:val="en" w:eastAsia="en-GB"/>
         </w:rPr>
-        <w:instrText xml:space="preserve"> MERGEFIELD YOU_CEASE_TO_BE_EMPLOYEE \* MERGEFORMAT </w:instrText>
+        <w:instrText xml:space="preserve"> MERGEFIELD RELIGIOUS \* MERGEFORMAT </w:instrText>
       </w:r>
       <w:r>
         <w:rPr>
@@ -2848,7 +3230,7 @@
           <w:bdr w:val="single" w:sz="24" w:space="0" w:color="auto"/>
           <w:lang w:val="en" w:eastAsia="en-GB"/>
         </w:rPr>
-        <w:t>«YOU_CEASE_TO_BE_EMPLOYEE»</w:t>
+        <w:t>«RELIGIOUS»</w:t>
       </w:r>
       <w:r>
         <w:rPr>
@@ -2867,34 +3249,25 @@
           <w:szCs w:val="24"/>
           <w:lang w:val="en" w:eastAsia="en-GB"/>
         </w:rPr>
-        <w:t xml:space="preserve"> </w:t>
-      </w:r>
-      <w:r>
-        <w:rPr>
-          <w:rFonts w:cs="Arial"/>
-          <w:color w:val="000000"/>
-          <w:szCs w:val="24"/>
-          <w:lang w:val="en" w:eastAsia="en-GB"/>
-        </w:rPr>
-        <w:t>Y</w:t>
-      </w:r>
-      <w:r>
-        <w:rPr>
-          <w:rFonts w:cs="Arial"/>
-          <w:color w:val="000000"/>
-          <w:szCs w:val="24"/>
-          <w:lang w:val="en" w:eastAsia="en-GB"/>
-        </w:rPr>
-        <w:t>ou cease to be - or fail to become - an employee</w:t>
-      </w:r>
-      <w:r>
-        <w:rPr>
-          <w:rFonts w:cs="Arial"/>
-          <w:color w:val="000000"/>
-          <w:szCs w:val="24"/>
-          <w:lang w:val="en" w:eastAsia="en-GB"/>
-        </w:rPr>
-        <w:t xml:space="preserve"> of the Landlord</w:t>
+        <w:t xml:space="preserve">The </w:t>
+      </w:r>
+      <w:r>
+        <w:rPr>
+          <w:rFonts w:cs="Arial"/>
+          <w:color w:val="000000"/>
+          <w:szCs w:val="24"/>
+          <w:lang w:val="en" w:eastAsia="en-GB"/>
+        </w:rPr>
+        <w:t>Let Property</w:t>
+      </w:r>
+      <w:r>
+        <w:rPr>
+          <w:rFonts w:cs="Arial"/>
+          <w:color w:val="000000"/>
+          <w:szCs w:val="24"/>
+          <w:lang w:val="en" w:eastAsia="en-GB"/>
+        </w:rPr>
+        <w:t xml:space="preserve"> is required for a religious purpose</w:t>
       </w:r>
     </w:p>
     <w:p>
@@ -2922,95 +3295,89 @@
       <w:r>
         <w:rPr>
           <w:rFonts w:cs="Arial"/>
+          <w:color w:val="000000"/>
+          <w:szCs w:val="24"/>
+          <w:bdr w:val="single" w:sz="24" w:space="0" w:color="auto"/>
+          <w:lang w:val="en" w:eastAsia="en-GB"/>
+        </w:rPr>
+        <w:fldChar w:fldCharType="begin"/>
+      </w:r>
+      <w:r>
+        <w:rPr>
+          <w:rFonts w:cs="Arial"/>
+          <w:color w:val="000000"/>
+          <w:szCs w:val="24"/>
+          <w:bdr w:val="single" w:sz="24" w:space="0" w:color="auto"/>
+          <w:lang w:val="en" w:eastAsia="en-GB"/>
+        </w:rPr>
+        <w:instrText xml:space="preserve"> MERGEFIELD YOU_CEASE_TO_BE_EMPLOYEE \* MERGEFORMAT </w:instrText>
+      </w:r>
+      <w:r>
+        <w:rPr>
+          <w:rFonts w:cs="Arial"/>
+          <w:color w:val="000000"/>
+          <w:szCs w:val="24"/>
+          <w:bdr w:val="single" w:sz="24" w:space="0" w:color="auto"/>
+          <w:lang w:val="en" w:eastAsia="en-GB"/>
+        </w:rPr>
+        <w:fldChar w:fldCharType="separate"/>
+      </w:r>
+      <w:r>
+        <w:rPr>
+          <w:rFonts w:cs="Arial"/>
           <w:noProof/>
           <w:color w:val="000000"/>
           <w:szCs w:val="24"/>
           <w:bdr w:val="single" w:sz="24" w:space="0" w:color="auto"/>
-          <w:lang w:eastAsia="en-GB"/>
-        </w:rPr>
-        <w:fldChar w:fldCharType="begin"/>
-      </w:r>
-      <w:r>
-        <w:rPr>
-          <w:rFonts w:cs="Arial"/>
-          <w:noProof/>
+          <w:lang w:val="en" w:eastAsia="en-GB"/>
+        </w:rPr>
+        <w:t>«YOU_CEASE_TO_BE_EMPLOYEE»</w:t>
+      </w:r>
+      <w:r>
+        <w:rPr>
+          <w:rFonts w:cs="Arial"/>
           <w:color w:val="000000"/>
           <w:szCs w:val="24"/>
           <w:bdr w:val="single" w:sz="24" w:space="0" w:color="auto"/>
-          <w:lang w:eastAsia="en-GB"/>
-        </w:rPr>
-        <w:instrText xml:space="preserve"> MERGEFIELD YOU_NO_LONGER_NEED_SUPPORTED_ACC \* MERGEFORMAT </w:instrText>
-      </w:r>
-      <w:r>
-        <w:rPr>
-          <w:rFonts w:cs="Arial"/>
-          <w:noProof/>
-          <w:color w:val="000000"/>
-          <w:szCs w:val="24"/>
-          <w:bdr w:val="single" w:sz="24" w:space="0" w:color="auto"/>
-          <w:lang w:eastAsia="en-GB"/>
-        </w:rPr>
-        <w:fldChar w:fldCharType="separate"/>
-      </w:r>
-      <w:r>
-        <w:rPr>
-          <w:rFonts w:cs="Arial"/>
-          <w:noProof/>
-          <w:color w:val="000000"/>
-          <w:szCs w:val="24"/>
-          <w:bdr w:val="single" w:sz="24" w:space="0" w:color="auto"/>
-          <w:lang w:eastAsia="en-GB"/>
-        </w:rPr>
-        <w:t>«YOU_NO_LONGER_NEED_SUPPORTED_ACC»</w:t>
-      </w:r>
-      <w:r>
-        <w:rPr>
-          <w:rFonts w:cs="Arial"/>
-          <w:noProof/>
-          <w:color w:val="000000"/>
-          <w:szCs w:val="24"/>
-          <w:bdr w:val="single" w:sz="24" w:space="0" w:color="auto"/>
-          <w:lang w:eastAsia="en-GB"/>
+          <w:lang w:val="en" w:eastAsia="en-GB"/>
         </w:rPr>
         <w:fldChar w:fldCharType="end"/>
       </w:r>
       <w:r>
         <w:rPr>
           <w:rFonts w:cs="Arial"/>
-          <w:noProof/>
-          <w:color w:val="000000"/>
-          <w:szCs w:val="24"/>
-          <w:lang w:eastAsia="en-GB"/>
+          <w:color w:val="000000"/>
+          <w:szCs w:val="24"/>
+          <w:lang w:val="en" w:eastAsia="en-GB"/>
         </w:rPr>
         <w:t xml:space="preserve"> </w:t>
       </w:r>
       <w:r>
         <w:rPr>
           <w:rFonts w:cs="Arial"/>
-          <w:noProof/>
-          <w:color w:val="000000"/>
-          <w:szCs w:val="24"/>
-          <w:lang w:eastAsia="en-GB"/>
-        </w:rPr>
-        <w:t>You</w:t>
-      </w:r>
-      <w:r>
-        <w:rPr>
-          <w:rFonts w:cs="Arial"/>
-          <w:color w:val="000000"/>
-          <w:szCs w:val="24"/>
-          <w:lang w:val="en" w:eastAsia="en-GB"/>
-        </w:rPr>
-        <w:t xml:space="preserve"> no long</w:t>
-      </w:r>
-      <w:r>
-        <w:rPr>
-          <w:rFonts w:cs="Arial"/>
-          <w:color w:val="000000"/>
-          <w:szCs w:val="24"/>
-          <w:lang w:val="en" w:eastAsia="en-GB"/>
-        </w:rPr>
-        <w:t>er need supported accommodation</w:t>
+          <w:color w:val="000000"/>
+          <w:szCs w:val="24"/>
+          <w:lang w:val="en" w:eastAsia="en-GB"/>
+        </w:rPr>
+        <w:t>Y</w:t>
+      </w:r>
+      <w:r>
+        <w:rPr>
+          <w:rFonts w:cs="Arial"/>
+          <w:color w:val="000000"/>
+          <w:szCs w:val="24"/>
+          <w:lang w:val="en" w:eastAsia="en-GB"/>
+        </w:rPr>
+        <w:t>ou cease to be - or fail to become - an employee</w:t>
+      </w:r>
+      <w:r>
+        <w:rPr>
+          <w:rFonts w:cs="Arial"/>
+          <w:color w:val="000000"/>
+          <w:szCs w:val="24"/>
+          <w:lang w:val="en" w:eastAsia="en-GB"/>
+        </w:rPr>
+        <w:t xml:space="preserve"> of the Landlord</w:t>
       </w:r>
     </w:p>
     <w:p>
@@ -3038,30 +3405,33 @@
       <w:r>
         <w:rPr>
           <w:rFonts w:cs="Arial"/>
+          <w:noProof/>
           <w:color w:val="000000"/>
           <w:szCs w:val="24"/>
           <w:bdr w:val="single" w:sz="24" w:space="0" w:color="auto"/>
-          <w:lang w:val="en" w:eastAsia="en-GB"/>
+          <w:lang w:eastAsia="en-GB"/>
         </w:rPr>
         <w:fldChar w:fldCharType="begin"/>
       </w:r>
       <w:r>
         <w:rPr>
           <w:rFonts w:cs="Arial"/>
+          <w:noProof/>
           <w:color w:val="000000"/>
           <w:szCs w:val="24"/>
           <w:bdr w:val="single" w:sz="24" w:space="0" w:color="auto"/>
-          <w:lang w:val="en" w:eastAsia="en-GB"/>
-        </w:rPr>
-        <w:instrText xml:space="preserve"> MERGEFIELD YOU_NO_LONGER_OCCUPY \* MERGEFORMAT </w:instrText>
-      </w:r>
-      <w:r>
-        <w:rPr>
-          <w:rFonts w:cs="Arial"/>
+          <w:lang w:eastAsia="en-GB"/>
+        </w:rPr>
+        <w:instrText xml:space="preserve"> MERGEFIELD YOU_NO_LONGER_NEED_SUPPORTED_ACC \* MERGEFORMAT </w:instrText>
+      </w:r>
+      <w:r>
+        <w:rPr>
+          <w:rFonts w:cs="Arial"/>
+          <w:noProof/>
           <w:color w:val="000000"/>
           <w:szCs w:val="24"/>
           <w:bdr w:val="single" w:sz="24" w:space="0" w:color="auto"/>
-          <w:lang w:val="en" w:eastAsia="en-GB"/>
+          <w:lang w:eastAsia="en-GB"/>
         </w:rPr>
         <w:fldChar w:fldCharType="separate"/>
       </w:r>
@@ -3072,46 +3442,58 @@
           <w:color w:val="000000"/>
           <w:szCs w:val="24"/>
           <w:bdr w:val="single" w:sz="24" w:space="0" w:color="auto"/>
-          <w:lang w:val="en" w:eastAsia="en-GB"/>
-        </w:rPr>
-        <w:t>«YOU_NO_LONGER_OCCUPY»</w:t>
-      </w:r>
-      <w:r>
-        <w:rPr>
-          <w:rFonts w:cs="Arial"/>
+          <w:lang w:eastAsia="en-GB"/>
+        </w:rPr>
+        <w:t>«YOU_NO_LONGER_NEED_SUPPORTED_ACC»</w:t>
+      </w:r>
+      <w:r>
+        <w:rPr>
+          <w:rFonts w:cs="Arial"/>
+          <w:noProof/>
           <w:color w:val="000000"/>
           <w:szCs w:val="24"/>
           <w:bdr w:val="single" w:sz="24" w:space="0" w:color="auto"/>
-          <w:lang w:val="en" w:eastAsia="en-GB"/>
+          <w:lang w:eastAsia="en-GB"/>
         </w:rPr>
         <w:fldChar w:fldCharType="end"/>
       </w:r>
       <w:r>
         <w:rPr>
           <w:rFonts w:cs="Arial"/>
-          <w:color w:val="000000"/>
-          <w:szCs w:val="24"/>
-          <w:lang w:val="en" w:eastAsia="en-GB"/>
+          <w:noProof/>
+          <w:color w:val="000000"/>
+          <w:szCs w:val="24"/>
+          <w:lang w:eastAsia="en-GB"/>
         </w:rPr>
         <w:t xml:space="preserve"> </w:t>
       </w:r>
       <w:r>
         <w:rPr>
           <w:rFonts w:cs="Arial"/>
-          <w:color w:val="000000"/>
-          <w:szCs w:val="24"/>
-          <w:lang w:val="en" w:eastAsia="en-GB"/>
-        </w:rPr>
-        <w:t xml:space="preserve">You are no longer occupying the </w:t>
-      </w:r>
-      <w:r>
-        <w:rPr>
-          <w:rFonts w:cs="Arial"/>
-          <w:color w:val="000000"/>
-          <w:szCs w:val="24"/>
-          <w:lang w:val="en" w:eastAsia="en-GB"/>
-        </w:rPr>
-        <w:t>Let Property</w:t>
+          <w:noProof/>
+          <w:color w:val="000000"/>
+          <w:szCs w:val="24"/>
+          <w:lang w:eastAsia="en-GB"/>
+        </w:rPr>
+        <w:t>You</w:t>
+      </w:r>
+      <w:r>
+        <w:rPr>
+          <w:rFonts w:cs="Arial"/>
+          <w:color w:val="000000"/>
+          <w:szCs w:val="24"/>
+          <w:lang w:val="en" w:eastAsia="en-GB"/>
+        </w:rPr>
+        <w:t xml:space="preserve"> no long</w:t>
+      </w:r>
+      <w:r>
+        <w:rPr>
+          <w:rFonts w:cs="Arial"/>
+          <w:color w:val="000000"/>
+          <w:szCs w:val="24"/>
+          <w:lang w:val="en" w:eastAsia="en-GB"/>
+        </w:rPr>
+        <w:t>er need supported accommodation</w:t>
       </w:r>
     </w:p>
     <w:p>
@@ -3154,7 +3536,7 @@
           <w:bdr w:val="single" w:sz="24" w:space="0" w:color="auto"/>
           <w:lang w:val="en" w:eastAsia="en-GB"/>
         </w:rPr>
-        <w:instrText xml:space="preserve"> MERGEFIELD YOU_BREACHED_TERMS \* MERGEFORMAT </w:instrText>
+        <w:instrText xml:space="preserve"> MERGEFIELD YOU_NO_LONGER_OCCUPY \* MERGEFORMAT </w:instrText>
       </w:r>
       <w:r>
         <w:rPr>
@@ -3175,7 +3557,7 @@
           <w:bdr w:val="single" w:sz="24" w:space="0" w:color="auto"/>
           <w:lang w:val="en" w:eastAsia="en-GB"/>
         </w:rPr>
-        <w:t>«YOU_BREACHED_TERMS»</w:t>
+        <w:t>«YOU_NO_LONGER_OCCUPY»</w:t>
       </w:r>
       <w:r>
         <w:rPr>
@@ -3203,7 +3585,16 @@
           <w:szCs w:val="24"/>
           <w:lang w:val="en" w:eastAsia="en-GB"/>
         </w:rPr>
-        <w:t>You have breached a term(s) of your tenancy agreement</w:t>
+        <w:t xml:space="preserve">You are no longer occupying the </w:t>
+      </w:r>
+      <w:r>
+        <w:rPr>
+          <w:rFonts w:cs="Arial"/>
+          <w:color w:val="000000"/>
+          <w:szCs w:val="24"/>
+          <w:lang w:val="en" w:eastAsia="en-GB"/>
+        </w:rPr>
+        <w:t>Let Property</w:t>
       </w:r>
     </w:p>
     <w:p>
@@ -3246,7 +3637,7 @@
           <w:bdr w:val="single" w:sz="24" w:space="0" w:color="auto"/>
           <w:lang w:val="en" w:eastAsia="en-GB"/>
         </w:rPr>
-        <w:instrText xml:space="preserve"> MERGEFIELD YOU_RENT_ARREARS \* MERGEFORMAT </w:instrText>
+        <w:instrText xml:space="preserve"> MERGEFIELD YOU_BREACHED_TERMS \* MERGEFORMAT </w:instrText>
       </w:r>
       <w:r>
         <w:rPr>
@@ -3267,7 +3658,7 @@
           <w:bdr w:val="single" w:sz="24" w:space="0" w:color="auto"/>
           <w:lang w:val="en" w:eastAsia="en-GB"/>
         </w:rPr>
-        <w:t>«YOU_RENT_ARREARS»</w:t>
+        <w:t>«YOU_BREACHED_TERMS»</w:t>
       </w:r>
       <w:r>
         <w:rPr>
@@ -3295,25 +3686,7 @@
           <w:szCs w:val="24"/>
           <w:lang w:val="en" w:eastAsia="en-GB"/>
         </w:rPr>
-        <w:t>You are in rent arrears over th</w:t>
-      </w:r>
-      <w:r>
-        <w:rPr>
-          <w:rFonts w:cs="Arial"/>
-          <w:color w:val="000000"/>
-          <w:szCs w:val="24"/>
-          <w:lang w:val="en" w:eastAsia="en-GB"/>
-        </w:rPr>
-        <w:t>r</w:t>
-      </w:r>
-      <w:r>
-        <w:rPr>
-          <w:rFonts w:cs="Arial"/>
-          <w:color w:val="000000"/>
-          <w:szCs w:val="24"/>
-          <w:lang w:val="en" w:eastAsia="en-GB"/>
-        </w:rPr>
-        <w:t>ee consecutive months</w:t>
+        <w:t>You have breached a term(s) of your tenancy agreement</w:t>
       </w:r>
     </w:p>
     <w:p>
@@ -3346,6 +3719,7 @@
           <w:bdr w:val="single" w:sz="24" w:space="0" w:color="auto"/>
           <w:lang w:val="en" w:eastAsia="en-GB"/>
         </w:rPr>
+        <w:lastRenderedPageBreak/>
         <w:fldChar w:fldCharType="begin"/>
       </w:r>
       <w:r>
@@ -3356,7 +3730,7 @@
           <w:bdr w:val="single" w:sz="24" w:space="0" w:color="auto"/>
           <w:lang w:val="en" w:eastAsia="en-GB"/>
         </w:rPr>
-        <w:instrText xml:space="preserve"> MERGEFIELD YOU_CRIMINAL_CONVICTION \* MERGEFORMAT </w:instrText>
+        <w:instrText xml:space="preserve"> MERGEFIELD YOU_RENT_ARREARS \* MERGEFORMAT </w:instrText>
       </w:r>
       <w:r>
         <w:rPr>
@@ -3377,7 +3751,7 @@
           <w:bdr w:val="single" w:sz="24" w:space="0" w:color="auto"/>
           <w:lang w:val="en" w:eastAsia="en-GB"/>
         </w:rPr>
-        <w:t>«YOU_CRIMINAL_CONVICTION»</w:t>
+        <w:t>«YOU_RENT_ARREARS»</w:t>
       </w:r>
       <w:r>
         <w:rPr>
@@ -3405,7 +3779,25 @@
           <w:szCs w:val="24"/>
           <w:lang w:val="en" w:eastAsia="en-GB"/>
         </w:rPr>
-        <w:t>You have a relevant criminal conviction</w:t>
+        <w:t>You are in rent arrears over th</w:t>
+      </w:r>
+      <w:r>
+        <w:rPr>
+          <w:rFonts w:cs="Arial"/>
+          <w:color w:val="000000"/>
+          <w:szCs w:val="24"/>
+          <w:lang w:val="en" w:eastAsia="en-GB"/>
+        </w:rPr>
+        <w:t>r</w:t>
+      </w:r>
+      <w:r>
+        <w:rPr>
+          <w:rFonts w:cs="Arial"/>
+          <w:color w:val="000000"/>
+          <w:szCs w:val="24"/>
+          <w:lang w:val="en" w:eastAsia="en-GB"/>
+        </w:rPr>
+        <w:t>ee consecutive months</w:t>
       </w:r>
     </w:p>
     <w:p>
@@ -3438,7 +3830,6 @@
           <w:bdr w:val="single" w:sz="24" w:space="0" w:color="auto"/>
           <w:lang w:val="en" w:eastAsia="en-GB"/>
         </w:rPr>
-        <w:lastRenderedPageBreak/>
         <w:fldChar w:fldCharType="begin"/>
       </w:r>
       <w:r>
@@ -3449,7 +3840,7 @@
           <w:bdr w:val="single" w:sz="24" w:space="0" w:color="auto"/>
           <w:lang w:val="en" w:eastAsia="en-GB"/>
         </w:rPr>
-        <w:instrText xml:space="preserve"> MERGEFIELD YOU_ANTISOCIAL_BEHAVIOUR \* MERGEFORMAT </w:instrText>
+        <w:instrText xml:space="preserve"> MERGEFIELD  YOU_RENT_ARREARS_SUBSTANTIAL  \* MERGEFORMAT </w:instrText>
       </w:r>
       <w:r>
         <w:rPr>
@@ -3470,7 +3861,7 @@
           <w:bdr w:val="single" w:sz="24" w:space="0" w:color="auto"/>
           <w:lang w:val="en" w:eastAsia="en-GB"/>
         </w:rPr>
-        <w:t>«YOU_ANTISOCIAL_BEHAVIOUR»</w:t>
+        <w:t>«YOU_RENT_ARREARS_SUBSTANTIAL»</w:t>
       </w:r>
       <w:r>
         <w:rPr>
@@ -3489,34 +3880,16 @@
           <w:szCs w:val="24"/>
           <w:lang w:val="en" w:eastAsia="en-GB"/>
         </w:rPr>
-        <w:t xml:space="preserve"> </w:t>
-      </w:r>
-      <w:r>
-        <w:rPr>
-          <w:rFonts w:cs="Arial"/>
-          <w:color w:val="000000"/>
-          <w:szCs w:val="24"/>
-          <w:lang w:val="en" w:eastAsia="en-GB"/>
-        </w:rPr>
-        <w:t xml:space="preserve">You have engaged in </w:t>
-      </w:r>
-      <w:r>
-        <w:rPr>
-          <w:rFonts w:cs="Arial"/>
-          <w:color w:val="000000"/>
-          <w:szCs w:val="24"/>
-          <w:lang w:val="en" w:eastAsia="en-GB"/>
-        </w:rPr>
-        <w:t xml:space="preserve">relevant </w:t>
-      </w:r>
-      <w:r>
-        <w:rPr>
-          <w:rFonts w:cs="Arial"/>
-          <w:color w:val="000000"/>
-          <w:szCs w:val="24"/>
-          <w:lang w:val="en" w:eastAsia="en-GB"/>
-        </w:rPr>
-        <w:t>antisocial behaviour</w:t>
+        <w:t xml:space="preserve"> You </w:t>
+      </w:r>
+      <w:r>
+        <w:rPr>
+          <w:rFonts w:cs="Arial"/>
+          <w:color w:val="000000"/>
+          <w:szCs w:val="24"/>
+          <w:lang w:val="en" w:eastAsia="en-GB"/>
+        </w:rPr>
+        <w:t>have substantial rent arrears (equivalent to 6 months’ worth of rent)</w:t>
       </w:r>
     </w:p>
     <w:p>
@@ -3559,7 +3932,7 @@
           <w:bdr w:val="single" w:sz="24" w:space="0" w:color="auto"/>
           <w:lang w:val="en" w:eastAsia="en-GB"/>
         </w:rPr>
-        <w:instrText xml:space="preserve"> MERGEFIELD YOU_ASSOCIATED_CONVICTION_OR_ANTISOCIAL \* MERGEFORMAT </w:instrText>
+        <w:instrText xml:space="preserve"> MERGEFIELD YOU_CRIMINAL_CONVICTION \* MERGEFORMAT </w:instrText>
       </w:r>
       <w:r>
         <w:rPr>
@@ -3580,7 +3953,7 @@
           <w:bdr w:val="single" w:sz="24" w:space="0" w:color="auto"/>
           <w:lang w:val="en" w:eastAsia="en-GB"/>
         </w:rPr>
-        <w:t>«YOU_ASSOCIATED_CONVICTION_OR_ANTISOCIAL»</w:t>
+        <w:t>«YOU_CRIMINAL_CONVICTION»</w:t>
       </w:r>
       <w:r>
         <w:rPr>
@@ -3608,61 +3981,7 @@
           <w:szCs w:val="24"/>
           <w:lang w:val="en" w:eastAsia="en-GB"/>
         </w:rPr>
-        <w:t xml:space="preserve">You have associated in the </w:t>
-      </w:r>
-      <w:r>
-        <w:rPr>
-          <w:rFonts w:cs="Arial"/>
-          <w:color w:val="000000"/>
-          <w:szCs w:val="24"/>
-          <w:lang w:val="en" w:eastAsia="en-GB"/>
-        </w:rPr>
-        <w:t>Let Property</w:t>
-      </w:r>
-      <w:r>
-        <w:rPr>
-          <w:rFonts w:cs="Arial"/>
-          <w:color w:val="000000"/>
-          <w:szCs w:val="24"/>
-          <w:lang w:val="en" w:eastAsia="en-GB"/>
-        </w:rPr>
-        <w:t xml:space="preserve"> with someone who has a relevant criminal conviction or has engaged in </w:t>
-      </w:r>
-      <w:r>
-        <w:rPr>
-          <w:rFonts w:cs="Arial"/>
-          <w:color w:val="000000"/>
-          <w:szCs w:val="24"/>
-          <w:lang w:val="en" w:eastAsia="en-GB"/>
-        </w:rPr>
-        <w:t xml:space="preserve">relevant </w:t>
-      </w:r>
-      <w:r>
-        <w:rPr>
-          <w:rFonts w:cs="Arial"/>
-          <w:color w:val="000000"/>
-          <w:szCs w:val="24"/>
-          <w:lang w:val="en" w:eastAsia="en-GB"/>
-        </w:rPr>
-        <w:t>antisocial behavio</w:t>
-      </w:r>
-      <w:r>
-        <w:rPr>
-          <w:rFonts w:cs="Arial"/>
-          <w:color w:val="000000"/>
-          <w:szCs w:val="24"/>
-          <w:lang w:val="en" w:eastAsia="en-GB"/>
-        </w:rPr>
-        <w:t>u</w:t>
-      </w:r>
-      <w:r>
-        <w:rPr>
-          <w:rFonts w:cs="Arial"/>
-          <w:color w:val="000000"/>
-          <w:szCs w:val="24"/>
-          <w:lang w:val="en" w:eastAsia="en-GB"/>
-        </w:rPr>
-        <w:t>r</w:t>
+        <w:t>You have a relevant criminal conviction</w:t>
       </w:r>
     </w:p>
     <w:p>
@@ -3705,7 +4024,7 @@
           <w:bdr w:val="single" w:sz="24" w:space="0" w:color="auto"/>
           <w:lang w:val="en" w:eastAsia="en-GB"/>
         </w:rPr>
-        <w:instrText xml:space="preserve"> MERGEFIELD LANDLORD_REGISTRATION_REVOKED \* MERGEFORMAT </w:instrText>
+        <w:instrText xml:space="preserve"> MERGEFIELD YOU_ANTISOCIAL_BEHAVIOUR \* MERGEFORMAT </w:instrText>
       </w:r>
       <w:r>
         <w:rPr>
@@ -3726,7 +4045,7 @@
           <w:bdr w:val="single" w:sz="24" w:space="0" w:color="auto"/>
           <w:lang w:val="en" w:eastAsia="en-GB"/>
         </w:rPr>
-        <w:t>«LANDLORD_REGISTRATION_REVOKED»</w:t>
+        <w:t>«YOU_ANTISOCIAL_BEHAVIOUR»</w:t>
       </w:r>
       <w:r>
         <w:rPr>
@@ -3754,62 +4073,37 @@
           <w:szCs w:val="24"/>
           <w:lang w:val="en" w:eastAsia="en-GB"/>
         </w:rPr>
-        <w:t>You</w:t>
-      </w:r>
-      <w:r>
-        <w:rPr>
-          <w:rFonts w:cs="Arial"/>
-          <w:color w:val="000000"/>
-          <w:szCs w:val="24"/>
-          <w:lang w:val="en" w:eastAsia="en-GB"/>
-        </w:rPr>
-        <w:t>r</w:t>
-      </w:r>
-      <w:r>
-        <w:rPr>
-          <w:rFonts w:cs="Arial"/>
-          <w:color w:val="000000"/>
-          <w:szCs w:val="24"/>
-          <w:lang w:val="en" w:eastAsia="en-GB"/>
-        </w:rPr>
-        <w:t xml:space="preserve"> </w:t>
-      </w:r>
-      <w:r>
-        <w:rPr>
-          <w:rFonts w:cs="Arial"/>
-          <w:color w:val="000000"/>
-          <w:szCs w:val="24"/>
-          <w:lang w:val="en" w:eastAsia="en-GB"/>
-        </w:rPr>
-        <w:t>Landlord</w:t>
-      </w:r>
-      <w:r>
-        <w:rPr>
-          <w:rFonts w:cs="Arial"/>
-          <w:color w:val="000000"/>
-          <w:szCs w:val="24"/>
-          <w:lang w:val="en" w:eastAsia="en-GB"/>
-        </w:rPr>
-        <w:t xml:space="preserve"> has had </w:t>
-      </w:r>
-      <w:r>
-        <w:rPr>
-          <w:rFonts w:cs="Arial"/>
-          <w:color w:val="000000"/>
-          <w:szCs w:val="24"/>
-          <w:lang w:val="en" w:eastAsia="en-GB"/>
-        </w:rPr>
-        <w:t xml:space="preserve">their </w:t>
-      </w:r>
-      <w:r>
-        <w:rPr>
-          <w:rFonts w:cs="Arial"/>
-          <w:color w:val="000000"/>
-          <w:szCs w:val="24"/>
-          <w:lang w:val="en" w:eastAsia="en-GB"/>
-        </w:rPr>
-        <w:t>registration refused or revoked</w:t>
-      </w:r>
+        <w:t xml:space="preserve">You have engaged in </w:t>
+      </w:r>
+      <w:r>
+        <w:rPr>
+          <w:rFonts w:cs="Arial"/>
+          <w:color w:val="000000"/>
+          <w:szCs w:val="24"/>
+          <w:lang w:val="en" w:eastAsia="en-GB"/>
+        </w:rPr>
+        <w:t xml:space="preserve">relevant </w:t>
+      </w:r>
+      <w:r>
+        <w:rPr>
+          <w:rFonts w:cs="Arial"/>
+          <w:color w:val="000000"/>
+          <w:szCs w:val="24"/>
+          <w:lang w:val="en" w:eastAsia="en-GB"/>
+        </w:rPr>
+        <w:t xml:space="preserve">antisocial </w:t>
+      </w:r>
+      <w:proofErr w:type="spellStart"/>
+      <w:r>
+        <w:rPr>
+          <w:rFonts w:cs="Arial"/>
+          <w:color w:val="000000"/>
+          <w:szCs w:val="24"/>
+          <w:lang w:val="en" w:eastAsia="en-GB"/>
+        </w:rPr>
+        <w:t>behaviour</w:t>
+      </w:r>
+      <w:proofErr w:type="spellEnd"/>
     </w:p>
     <w:p>
       <w:pPr>
@@ -3830,6 +4124,309 @@
           <w:rFonts w:cs="Arial"/>
           <w:color w:val="000000"/>
           <w:szCs w:val="24"/>
+          <w:lang w:val="en" w:eastAsia="en-GB"/>
+        </w:rPr>
+      </w:pPr>
+      <w:r>
+        <w:rPr>
+          <w:rFonts w:cs="Arial"/>
+          <w:color w:val="000000"/>
+          <w:szCs w:val="24"/>
+          <w:bdr w:val="single" w:sz="24" w:space="0" w:color="auto"/>
+          <w:lang w:val="en" w:eastAsia="en-GB"/>
+        </w:rPr>
+        <w:fldChar w:fldCharType="begin"/>
+      </w:r>
+      <w:r>
+        <w:rPr>
+          <w:rFonts w:cs="Arial"/>
+          <w:color w:val="000000"/>
+          <w:szCs w:val="24"/>
+          <w:bdr w:val="single" w:sz="24" w:space="0" w:color="auto"/>
+          <w:lang w:val="en" w:eastAsia="en-GB"/>
+        </w:rPr>
+        <w:instrText xml:space="preserve"> MERGEFIELD YOU_ASSOCIATED_CONVICTION_OR_ANTISOCIAL \* MERGEFORMAT </w:instrText>
+      </w:r>
+      <w:r>
+        <w:rPr>
+          <w:rFonts w:cs="Arial"/>
+          <w:color w:val="000000"/>
+          <w:szCs w:val="24"/>
+          <w:bdr w:val="single" w:sz="24" w:space="0" w:color="auto"/>
+          <w:lang w:val="en" w:eastAsia="en-GB"/>
+        </w:rPr>
+        <w:fldChar w:fldCharType="separate"/>
+      </w:r>
+      <w:r>
+        <w:rPr>
+          <w:rFonts w:cs="Arial"/>
+          <w:noProof/>
+          <w:color w:val="000000"/>
+          <w:szCs w:val="24"/>
+          <w:bdr w:val="single" w:sz="24" w:space="0" w:color="auto"/>
+          <w:lang w:val="en" w:eastAsia="en-GB"/>
+        </w:rPr>
+        <w:t>«YOU_ASSOCIATED_CONVICTION_OR_ANTISOCIAL»</w:t>
+      </w:r>
+      <w:r>
+        <w:rPr>
+          <w:rFonts w:cs="Arial"/>
+          <w:color w:val="000000"/>
+          <w:szCs w:val="24"/>
+          <w:bdr w:val="single" w:sz="24" w:space="0" w:color="auto"/>
+          <w:lang w:val="en" w:eastAsia="en-GB"/>
+        </w:rPr>
+        <w:fldChar w:fldCharType="end"/>
+      </w:r>
+      <w:r>
+        <w:rPr>
+          <w:rFonts w:cs="Arial"/>
+          <w:color w:val="000000"/>
+          <w:szCs w:val="24"/>
+          <w:lang w:val="en" w:eastAsia="en-GB"/>
+        </w:rPr>
+        <w:t xml:space="preserve"> </w:t>
+      </w:r>
+      <w:r>
+        <w:rPr>
+          <w:rFonts w:cs="Arial"/>
+          <w:color w:val="000000"/>
+          <w:szCs w:val="24"/>
+          <w:lang w:val="en" w:eastAsia="en-GB"/>
+        </w:rPr>
+        <w:t xml:space="preserve">You have associated in the </w:t>
+      </w:r>
+      <w:r>
+        <w:rPr>
+          <w:rFonts w:cs="Arial"/>
+          <w:color w:val="000000"/>
+          <w:szCs w:val="24"/>
+          <w:lang w:val="en" w:eastAsia="en-GB"/>
+        </w:rPr>
+        <w:t>Let Property</w:t>
+      </w:r>
+      <w:r>
+        <w:rPr>
+          <w:rFonts w:cs="Arial"/>
+          <w:color w:val="000000"/>
+          <w:szCs w:val="24"/>
+          <w:lang w:val="en" w:eastAsia="en-GB"/>
+        </w:rPr>
+        <w:t xml:space="preserve"> with someone who has a relevant criminal conviction or has engaged in </w:t>
+      </w:r>
+      <w:r>
+        <w:rPr>
+          <w:rFonts w:cs="Arial"/>
+          <w:color w:val="000000"/>
+          <w:szCs w:val="24"/>
+          <w:lang w:val="en" w:eastAsia="en-GB"/>
+        </w:rPr>
+        <w:t xml:space="preserve">relevant </w:t>
+      </w:r>
+      <w:r>
+        <w:rPr>
+          <w:rFonts w:cs="Arial"/>
+          <w:color w:val="000000"/>
+          <w:szCs w:val="24"/>
+          <w:lang w:val="en" w:eastAsia="en-GB"/>
+        </w:rPr>
+        <w:t xml:space="preserve">antisocial </w:t>
+      </w:r>
+      <w:proofErr w:type="spellStart"/>
+      <w:r>
+        <w:rPr>
+          <w:rFonts w:cs="Arial"/>
+          <w:color w:val="000000"/>
+          <w:szCs w:val="24"/>
+          <w:lang w:val="en" w:eastAsia="en-GB"/>
+        </w:rPr>
+        <w:t>behavio</w:t>
+      </w:r>
+      <w:r>
+        <w:rPr>
+          <w:rFonts w:cs="Arial"/>
+          <w:color w:val="000000"/>
+          <w:szCs w:val="24"/>
+          <w:lang w:val="en" w:eastAsia="en-GB"/>
+        </w:rPr>
+        <w:t>u</w:t>
+      </w:r>
+      <w:r>
+        <w:rPr>
+          <w:rFonts w:cs="Arial"/>
+          <w:color w:val="000000"/>
+          <w:szCs w:val="24"/>
+          <w:lang w:val="en" w:eastAsia="en-GB"/>
+        </w:rPr>
+        <w:t>r</w:t>
+      </w:r>
+      <w:proofErr w:type="spellEnd"/>
+    </w:p>
+    <w:p>
+      <w:pPr>
+        <w:shd w:val="clear" w:color="auto" w:fill="FFFFFF"/>
+        <w:tabs>
+          <w:tab w:val="clear" w:pos="720"/>
+          <w:tab w:val="clear" w:pos="1440"/>
+          <w:tab w:val="clear" w:pos="2160"/>
+          <w:tab w:val="clear" w:pos="2880"/>
+          <w:tab w:val="clear" w:pos="4680"/>
+          <w:tab w:val="clear" w:pos="5400"/>
+          <w:tab w:val="clear" w:pos="9000"/>
+        </w:tabs>
+        <w:spacing w:before="100" w:beforeAutospacing="1" w:line="240" w:lineRule="auto"/>
+        <w:jc w:val="left"/>
+        <w:outlineLvl w:val="3"/>
+        <w:rPr>
+          <w:rFonts w:cs="Arial"/>
+          <w:color w:val="000000"/>
+          <w:szCs w:val="24"/>
+          <w:lang w:val="en" w:eastAsia="en-GB"/>
+        </w:rPr>
+      </w:pPr>
+      <w:r>
+        <w:rPr>
+          <w:rFonts w:cs="Arial"/>
+          <w:color w:val="000000"/>
+          <w:szCs w:val="24"/>
+          <w:bdr w:val="single" w:sz="24" w:space="0" w:color="auto"/>
+          <w:lang w:val="en" w:eastAsia="en-GB"/>
+        </w:rPr>
+        <w:fldChar w:fldCharType="begin"/>
+      </w:r>
+      <w:r>
+        <w:rPr>
+          <w:rFonts w:cs="Arial"/>
+          <w:color w:val="000000"/>
+          <w:szCs w:val="24"/>
+          <w:bdr w:val="single" w:sz="24" w:space="0" w:color="auto"/>
+          <w:lang w:val="en" w:eastAsia="en-GB"/>
+        </w:rPr>
+        <w:instrText xml:space="preserve"> MERGEFIELD LANDLORD_REGISTRATION_REVOKED \* MERGEFORMAT </w:instrText>
+      </w:r>
+      <w:r>
+        <w:rPr>
+          <w:rFonts w:cs="Arial"/>
+          <w:color w:val="000000"/>
+          <w:szCs w:val="24"/>
+          <w:bdr w:val="single" w:sz="24" w:space="0" w:color="auto"/>
+          <w:lang w:val="en" w:eastAsia="en-GB"/>
+        </w:rPr>
+        <w:fldChar w:fldCharType="separate"/>
+      </w:r>
+      <w:r>
+        <w:rPr>
+          <w:rFonts w:cs="Arial"/>
+          <w:noProof/>
+          <w:color w:val="000000"/>
+          <w:szCs w:val="24"/>
+          <w:bdr w:val="single" w:sz="24" w:space="0" w:color="auto"/>
+          <w:lang w:val="en" w:eastAsia="en-GB"/>
+        </w:rPr>
+        <w:t>«LANDLORD_REGISTRATION_REVOKED»</w:t>
+      </w:r>
+      <w:r>
+        <w:rPr>
+          <w:rFonts w:cs="Arial"/>
+          <w:color w:val="000000"/>
+          <w:szCs w:val="24"/>
+          <w:bdr w:val="single" w:sz="24" w:space="0" w:color="auto"/>
+          <w:lang w:val="en" w:eastAsia="en-GB"/>
+        </w:rPr>
+        <w:fldChar w:fldCharType="end"/>
+      </w:r>
+      <w:r>
+        <w:rPr>
+          <w:rFonts w:cs="Arial"/>
+          <w:color w:val="000000"/>
+          <w:szCs w:val="24"/>
+          <w:lang w:val="en" w:eastAsia="en-GB"/>
+        </w:rPr>
+        <w:t xml:space="preserve"> </w:t>
+      </w:r>
+      <w:r>
+        <w:rPr>
+          <w:rFonts w:cs="Arial"/>
+          <w:color w:val="000000"/>
+          <w:szCs w:val="24"/>
+          <w:lang w:val="en" w:eastAsia="en-GB"/>
+        </w:rPr>
+        <w:t>You</w:t>
+      </w:r>
+      <w:r>
+        <w:rPr>
+          <w:rFonts w:cs="Arial"/>
+          <w:color w:val="000000"/>
+          <w:szCs w:val="24"/>
+          <w:lang w:val="en" w:eastAsia="en-GB"/>
+        </w:rPr>
+        <w:t>r</w:t>
+      </w:r>
+      <w:r>
+        <w:rPr>
+          <w:rFonts w:cs="Arial"/>
+          <w:color w:val="000000"/>
+          <w:szCs w:val="24"/>
+          <w:lang w:val="en" w:eastAsia="en-GB"/>
+        </w:rPr>
+        <w:t xml:space="preserve"> </w:t>
+      </w:r>
+      <w:r>
+        <w:rPr>
+          <w:rFonts w:cs="Arial"/>
+          <w:color w:val="000000"/>
+          <w:szCs w:val="24"/>
+          <w:lang w:val="en" w:eastAsia="en-GB"/>
+        </w:rPr>
+        <w:t>Landlord</w:t>
+      </w:r>
+      <w:r>
+        <w:rPr>
+          <w:rFonts w:cs="Arial"/>
+          <w:color w:val="000000"/>
+          <w:szCs w:val="24"/>
+          <w:lang w:val="en" w:eastAsia="en-GB"/>
+        </w:rPr>
+        <w:t xml:space="preserve"> has had </w:t>
+      </w:r>
+      <w:r>
+        <w:rPr>
+          <w:rFonts w:cs="Arial"/>
+          <w:color w:val="000000"/>
+          <w:szCs w:val="24"/>
+          <w:lang w:val="en" w:eastAsia="en-GB"/>
+        </w:rPr>
+        <w:t xml:space="preserve">their </w:t>
+      </w:r>
+      <w:r>
+        <w:rPr>
+          <w:rFonts w:cs="Arial"/>
+          <w:color w:val="000000"/>
+          <w:szCs w:val="24"/>
+          <w:lang w:val="en" w:eastAsia="en-GB"/>
+        </w:rPr>
+        <w:t>registration refused or revoked</w:t>
+      </w:r>
+    </w:p>
+    <w:p>
+      <w:pPr>
+        <w:shd w:val="clear" w:color="auto" w:fill="FFFFFF"/>
+        <w:tabs>
+          <w:tab w:val="clear" w:pos="720"/>
+          <w:tab w:val="clear" w:pos="1440"/>
+          <w:tab w:val="clear" w:pos="2160"/>
+          <w:tab w:val="clear" w:pos="2880"/>
+          <w:tab w:val="clear" w:pos="4680"/>
+          <w:tab w:val="clear" w:pos="5400"/>
+          <w:tab w:val="clear" w:pos="9000"/>
+        </w:tabs>
+        <w:spacing w:before="100" w:beforeAutospacing="1" w:line="240" w:lineRule="auto"/>
+        <w:jc w:val="left"/>
+        <w:outlineLvl w:val="3"/>
+        <w:rPr>
+          <w:rFonts w:cs="Arial"/>
+          <w:color w:val="000000"/>
+          <w:szCs w:val="24"/>
           <w:lang w:val="en-US" w:eastAsia="en-GB"/>
         </w:rPr>
       </w:pPr>
@@ -3902,7 +4499,29 @@
           <w:szCs w:val="24"/>
           <w:lang w:val="en-US" w:eastAsia="en-GB"/>
         </w:rPr>
-        <w:t>Your Landlord’s HMO licence has been revoked or renewal has been refused</w:t>
+        <w:t xml:space="preserve">Your Landlord’s HMO </w:t>
+      </w:r>
+      <w:proofErr w:type="spellStart"/>
+      <w:r>
+        <w:rPr>
+          <w:rFonts w:cs="Arial"/>
+          <w:iCs/>
+          <w:color w:val="000000"/>
+          <w:szCs w:val="24"/>
+          <w:lang w:val="en-US" w:eastAsia="en-GB"/>
+        </w:rPr>
+        <w:t>licence</w:t>
+      </w:r>
+      <w:proofErr w:type="spellEnd"/>
+      <w:r>
+        <w:rPr>
+          <w:rFonts w:cs="Arial"/>
+          <w:iCs/>
+          <w:color w:val="000000"/>
+          <w:szCs w:val="24"/>
+          <w:lang w:val="en-US" w:eastAsia="en-GB"/>
+        </w:rPr>
+        <w:t xml:space="preserve"> has been revoked or renewal has been refused</w:t>
       </w:r>
     </w:p>
     <w:p>
@@ -4839,79 +5458,88 @@
         <w:spacing w:line="240" w:lineRule="auto"/>
         <w:outlineLvl w:val="3"/>
         <w:rPr>
+          <w:rFonts w:cs="Arial"/>
+          <w:color w:val="000000"/>
+          <w:szCs w:val="24"/>
+          <w:lang w:val="en" w:eastAsia="en-GB"/>
+        </w:rPr>
+      </w:pPr>
+      <w:r>
+        <w:rPr>
           <w:rFonts w:eastAsia="Arial" w:cs="Arial"/>
           <w:color w:val="000000" w:themeColor="text1"/>
           <w:lang w:val="en" w:eastAsia="en-GB"/>
         </w:rPr>
-      </w:pPr>
+        <w:t>An application will not be submitted to the Tribunal for an eviction order before</w:t>
+      </w:r>
+      <w:r>
+        <w:rPr>
+          <w:rFonts w:cs="Arial"/>
+          <w:color w:val="000000"/>
+          <w:szCs w:val="24"/>
+          <w:shd w:val="clear" w:color="auto" w:fill="F2F2F2" w:themeFill="background1" w:themeFillShade="F2"/>
+          <w:lang w:val="en" w:eastAsia="en-GB"/>
+        </w:rPr>
+        <w:t xml:space="preserve"> </w:t>
+      </w:r>
+      <w:r>
+        <w:rPr>
+          <w:rFonts w:cs="Arial"/>
+          <w:color w:val="000000"/>
+          <w:szCs w:val="24"/>
+          <w:shd w:val="clear" w:color="auto" w:fill="F2F2F2" w:themeFill="background1" w:themeFillShade="F2"/>
+          <w:lang w:val="en" w:eastAsia="en-GB"/>
+        </w:rPr>
+        <w:fldChar w:fldCharType="begin"/>
+      </w:r>
+      <w:r>
+        <w:rPr>
+          <w:rFonts w:cs="Arial"/>
+          <w:color w:val="000000"/>
+          <w:szCs w:val="24"/>
+          <w:shd w:val="clear" w:color="auto" w:fill="F2F2F2" w:themeFill="background1" w:themeFillShade="F2"/>
+          <w:lang w:val="en" w:eastAsia="en-GB"/>
+        </w:rPr>
+        <w:instrText xml:space="preserve"> MERGEFIELD earliestTribunualDate \* MERGEFORMAT </w:instrText>
+      </w:r>
+      <w:r>
+        <w:rPr>
+          <w:rFonts w:cs="Arial"/>
+          <w:color w:val="000000"/>
+          <w:szCs w:val="24"/>
+          <w:shd w:val="clear" w:color="auto" w:fill="F2F2F2" w:themeFill="background1" w:themeFillShade="F2"/>
+          <w:lang w:val="en" w:eastAsia="en-GB"/>
+        </w:rPr>
+        <w:fldChar w:fldCharType="separate"/>
+      </w:r>
+      <w:r>
+        <w:rPr>
+          <w:rFonts w:cs="Arial"/>
+          <w:noProof/>
+          <w:color w:val="000000"/>
+          <w:szCs w:val="24"/>
+          <w:shd w:val="clear" w:color="auto" w:fill="F2F2F2" w:themeFill="background1" w:themeFillShade="F2"/>
+          <w:lang w:val="en" w:eastAsia="en-GB"/>
+        </w:rPr>
+        <w:t>«earliestTribunualDate»</w:t>
+      </w:r>
+      <w:r>
+        <w:rPr>
+          <w:rFonts w:cs="Arial"/>
+          <w:color w:val="000000"/>
+          <w:szCs w:val="24"/>
+          <w:shd w:val="clear" w:color="auto" w:fill="F2F2F2" w:themeFill="background1" w:themeFillShade="F2"/>
+          <w:lang w:val="en" w:eastAsia="en-GB"/>
+        </w:rPr>
+        <w:fldChar w:fldCharType="end"/>
+      </w:r>
       <w:r>
         <w:rPr>
           <w:rFonts w:eastAsia="Arial" w:cs="Arial"/>
           <w:color w:val="000000" w:themeColor="text1"/>
           <w:lang w:val="en" w:eastAsia="en-GB"/>
         </w:rPr>
-        <w:t>An application will not be submitted to the Tribunal for an eviction order before</w:t>
-      </w:r>
-      <w:r>
-        <w:rPr>
-          <w:rFonts w:cs="Arial"/>
-          <w:color w:val="000000"/>
-          <w:szCs w:val="24"/>
-          <w:shd w:val="clear" w:color="auto" w:fill="F2F2F2" w:themeFill="background1" w:themeFillShade="F2"/>
-          <w:lang w:val="en" w:eastAsia="en-GB"/>
-        </w:rPr>
-        <w:t xml:space="preserve"> </w:t>
-      </w:r>
-      <w:r>
-        <w:rPr>
-          <w:rFonts w:cs="Arial"/>
-          <w:color w:val="000000"/>
-          <w:szCs w:val="24"/>
-          <w:shd w:val="clear" w:color="auto" w:fill="F2F2F2" w:themeFill="background1" w:themeFillShade="F2"/>
-          <w:lang w:val="en" w:eastAsia="en-GB"/>
-        </w:rPr>
-        <w:fldChar w:fldCharType="begin"/>
-      </w:r>
-      <w:r>
-        <w:rPr>
-          <w:rFonts w:cs="Arial"/>
-          <w:color w:val="000000"/>
-          <w:szCs w:val="24"/>
-          <w:shd w:val="clear" w:color="auto" w:fill="F2F2F2" w:themeFill="background1" w:themeFillShade="F2"/>
-          <w:lang w:val="en" w:eastAsia="en-GB"/>
-        </w:rPr>
-        <w:instrText xml:space="preserve"> MERGEFIELD earliestTribunualDate \* MERGEFORMAT </w:instrText>
-      </w:r>
-      <w:r>
-        <w:rPr>
-          <w:rFonts w:cs="Arial"/>
-          <w:color w:val="000000"/>
-          <w:szCs w:val="24"/>
-          <w:shd w:val="clear" w:color="auto" w:fill="F2F2F2" w:themeFill="background1" w:themeFillShade="F2"/>
-          <w:lang w:val="en" w:eastAsia="en-GB"/>
-        </w:rPr>
-        <w:fldChar w:fldCharType="separate"/>
-      </w:r>
-      <w:r>
-        <w:rPr>
-          <w:rFonts w:cs="Arial"/>
-          <w:noProof/>
-          <w:color w:val="000000"/>
-          <w:szCs w:val="24"/>
-          <w:shd w:val="clear" w:color="auto" w:fill="F2F2F2" w:themeFill="background1" w:themeFillShade="F2"/>
-          <w:lang w:val="en" w:eastAsia="en-GB"/>
-        </w:rPr>
-        <w:t>«earliestTribunualDate»</w:t>
-      </w:r>
-      <w:r>
-        <w:rPr>
-          <w:rFonts w:cs="Arial"/>
-          <w:color w:val="000000"/>
-          <w:szCs w:val="24"/>
-          <w:shd w:val="clear" w:color="auto" w:fill="F2F2F2" w:themeFill="background1" w:themeFillShade="F2"/>
-          <w:lang w:val="en" w:eastAsia="en-GB"/>
-        </w:rPr>
-        <w:fldChar w:fldCharType="end"/>
+        <w:t xml:space="preserve">.  This is the earliest date </w:t>
       </w:r>
       <w:r>
         <w:rPr>
@@ -4919,7 +5547,7 @@
           <w:color w:val="000000" w:themeColor="text1"/>
           <w:lang w:val="en" w:eastAsia="en-GB"/>
         </w:rPr>
-        <w:t xml:space="preserve">.  This is the earliest date </w:t>
+        <w:t xml:space="preserve">that </w:t>
       </w:r>
       <w:r>
         <w:rPr>
@@ -4927,7 +5555,7 @@
           <w:color w:val="000000" w:themeColor="text1"/>
           <w:lang w:val="en" w:eastAsia="en-GB"/>
         </w:rPr>
-        <w:t xml:space="preserve">that </w:t>
+        <w:t xml:space="preserve">Tribunal proceedings can </w:t>
       </w:r>
       <w:r>
         <w:rPr>
@@ -4935,7 +5563,7 @@
           <w:color w:val="000000" w:themeColor="text1"/>
           <w:lang w:val="en" w:eastAsia="en-GB"/>
         </w:rPr>
-        <w:t xml:space="preserve">Tribunal proceedings can </w:t>
+        <w:t xml:space="preserve">start </w:t>
       </w:r>
       <w:r>
         <w:rPr>
@@ -4943,7 +5571,7 @@
           <w:color w:val="000000" w:themeColor="text1"/>
           <w:lang w:val="en" w:eastAsia="en-GB"/>
         </w:rPr>
-        <w:t xml:space="preserve">start </w:t>
+        <w:t xml:space="preserve">and will be at least the day after the end date of the relevant notice period </w:t>
       </w:r>
       <w:r>
         <w:rPr>
@@ -4951,7 +5579,7 @@
           <w:color w:val="000000" w:themeColor="text1"/>
           <w:lang w:val="en" w:eastAsia="en-GB"/>
         </w:rPr>
-        <w:t xml:space="preserve">and will be at least the day after the end date of the relevant notice period </w:t>
+        <w:t>(</w:t>
       </w:r>
       <w:r>
         <w:rPr>
@@ -4959,7 +5587,7 @@
           <w:color w:val="000000" w:themeColor="text1"/>
           <w:lang w:val="en" w:eastAsia="en-GB"/>
         </w:rPr>
-        <w:t>(</w:t>
+        <w:t>28 days or 84 days depending on the eviction ground</w:t>
       </w:r>
       <w:r>
         <w:rPr>
@@ -4967,7 +5595,7 @@
           <w:color w:val="000000" w:themeColor="text1"/>
           <w:lang w:val="en" w:eastAsia="en-GB"/>
         </w:rPr>
-        <w:t>28 days or 84 days depending on the eviction ground</w:t>
+        <w:t>).</w:t>
       </w:r>
       <w:r>
         <w:rPr>
@@ -4975,7 +5603,7 @@
           <w:color w:val="000000" w:themeColor="text1"/>
           <w:lang w:val="en" w:eastAsia="en-GB"/>
         </w:rPr>
-        <w:t>).</w:t>
+        <w:t xml:space="preserve"> </w:t>
       </w:r>
       <w:r>
         <w:rPr>
@@ -4983,30 +5611,8 @@
           <w:color w:val="000000" w:themeColor="text1"/>
           <w:lang w:val="en" w:eastAsia="en-GB"/>
         </w:rPr>
-        <w:t xml:space="preserve">  </w:t>
-      </w:r>
-    </w:p>
-    <w:p>
-      <w:pPr>
-        <w:shd w:val="clear" w:color="auto" w:fill="FFFFFF"/>
-        <w:tabs>
-          <w:tab w:val="clear" w:pos="720"/>
-          <w:tab w:val="clear" w:pos="1440"/>
-          <w:tab w:val="clear" w:pos="2160"/>
-          <w:tab w:val="clear" w:pos="2880"/>
-          <w:tab w:val="clear" w:pos="4680"/>
-          <w:tab w:val="clear" w:pos="5400"/>
-          <w:tab w:val="clear" w:pos="9000"/>
-        </w:tabs>
-        <w:spacing w:line="240" w:lineRule="auto"/>
-        <w:outlineLvl w:val="3"/>
-        <w:rPr>
-          <w:rFonts w:cs="Arial"/>
-          <w:color w:val="000000"/>
-          <w:szCs w:val="24"/>
-          <w:lang w:val="en" w:eastAsia="en-GB"/>
-        </w:rPr>
-      </w:pPr>
+        <w:t>The date entered here is not affected by the emergency measures in place and should be the same as would ordinarily be entered here.</w:t>
+      </w:r>
     </w:p>
     <w:p>
       <w:pPr>
@@ -5613,7 +6219,7 @@
           <w:sz w:val="28"/>
           <w:szCs w:val="28"/>
         </w:rPr>
-        <w:t xml:space="preserve">This version of the form is in place </w:t>
+        <w:t>This v</w:t>
       </w:r>
       <w:r>
         <w:rPr>
@@ -5622,7 +6228,112 @@
           <w:sz w:val="28"/>
           <w:szCs w:val="28"/>
         </w:rPr>
-        <w:t>from March 2022 onwards</w:t>
+        <w:t xml:space="preserve">ersion of the </w:t>
+      </w:r>
+      <w:r>
+        <w:rPr>
+          <w:rFonts w:cs="Arial"/>
+          <w:b/>
+          <w:sz w:val="28"/>
+          <w:szCs w:val="28"/>
+        </w:rPr>
+        <w:t>Guidance Notes</w:t>
+      </w:r>
+      <w:r>
+        <w:rPr>
+          <w:rFonts w:cs="Arial"/>
+          <w:b/>
+          <w:sz w:val="28"/>
+          <w:szCs w:val="28"/>
+        </w:rPr>
+        <w:t xml:space="preserve"> is in place while section 2 and schedule 2 to the Cost of Living (Tenant Protection) (Scotland) Act 2022 are in force.</w:t>
+      </w:r>
+    </w:p>
+    <w:p>
+      <w:pPr>
+        <w:pBdr>
+          <w:top w:val="single" w:sz="12" w:space="1" w:color="auto"/>
+          <w:bottom w:val="single" w:sz="12" w:space="1" w:color="auto"/>
+        </w:pBdr>
+        <w:jc w:val="left"/>
+        <w:rPr>
+          <w:rFonts w:cs="Arial"/>
+          <w:b/>
+          <w:sz w:val="28"/>
+          <w:szCs w:val="28"/>
+        </w:rPr>
+      </w:pPr>
+    </w:p>
+    <w:p>
+      <w:pPr>
+        <w:pBdr>
+          <w:top w:val="single" w:sz="12" w:space="1" w:color="auto"/>
+          <w:bottom w:val="single" w:sz="12" w:space="1" w:color="auto"/>
+        </w:pBdr>
+        <w:jc w:val="left"/>
+        <w:rPr>
+          <w:rFonts w:cs="Arial"/>
+          <w:b/>
+          <w:sz w:val="28"/>
+          <w:szCs w:val="28"/>
+        </w:rPr>
+      </w:pPr>
+      <w:r>
+        <w:rPr>
+          <w:rFonts w:cs="Arial"/>
+          <w:b/>
+          <w:sz w:val="28"/>
+          <w:szCs w:val="28"/>
+        </w:rPr>
+        <w:t xml:space="preserve">Further information on the emergency measures introduced by the Cost of Living (Tenant Protection) (Scotland) Act 2022, including on the moratorium on the enforcement of eviction orders, is available on the Scottish Government website. </w:t>
+      </w:r>
+    </w:p>
+    <w:p>
+      <w:pPr>
+        <w:pBdr>
+          <w:top w:val="single" w:sz="12" w:space="1" w:color="auto"/>
+          <w:bottom w:val="single" w:sz="12" w:space="1" w:color="auto"/>
+        </w:pBdr>
+        <w:jc w:val="left"/>
+        <w:rPr>
+          <w:rFonts w:cs="Arial"/>
+          <w:b/>
+          <w:sz w:val="28"/>
+          <w:szCs w:val="28"/>
+        </w:rPr>
+      </w:pPr>
+    </w:p>
+    <w:p>
+      <w:pPr>
+        <w:pBdr>
+          <w:top w:val="single" w:sz="12" w:space="1" w:color="auto"/>
+          <w:bottom w:val="single" w:sz="12" w:space="1" w:color="auto"/>
+        </w:pBdr>
+        <w:jc w:val="left"/>
+        <w:rPr>
+          <w:rFonts w:cs="Arial"/>
+          <w:b/>
+          <w:sz w:val="28"/>
+          <w:szCs w:val="28"/>
+        </w:rPr>
+      </w:pPr>
+      <w:r>
+        <w:rPr>
+          <w:rFonts w:cs="Arial"/>
+          <w:b/>
+          <w:sz w:val="28"/>
+          <w:szCs w:val="28"/>
+        </w:rPr>
+        <w:t>These notes have</w:t>
+      </w:r>
+      <w:r>
+        <w:rPr>
+          <w:rFonts w:cs="Arial"/>
+          <w:b/>
+          <w:sz w:val="28"/>
+          <w:szCs w:val="28"/>
+        </w:rPr>
+        <w:t xml:space="preserve"> been updated to include three additional grounds for eviction that may be used by a landlord while the emergency measures are in place.</w:t>
       </w:r>
     </w:p>
     <w:p>
@@ -6041,6 +6752,7 @@
           <w:sz w:val="22"/>
           <w:szCs w:val="22"/>
         </w:rPr>
+        <w:lastRenderedPageBreak/>
         <w:t>Your landlord can also ask a Sheriff Officer to serve this notice on you either personally or by putting it through the letterbox of the let property and providing either witness or photographic evidence of when this was done.</w:t>
       </w:r>
     </w:p>
@@ -6209,7 +6921,6 @@
           <w:sz w:val="22"/>
           <w:szCs w:val="22"/>
         </w:rPr>
-        <w:lastRenderedPageBreak/>
         <w:t>If you have lived in the property for 6 months or less</w:t>
       </w:r>
     </w:p>
@@ -6406,7 +7117,7 @@
           <w:sz w:val="22"/>
           <w:szCs w:val="22"/>
         </w:rPr>
-        <w:t xml:space="preserve">are in rent arrears for 3 or more consecutive months </w:t>
+        <w:t>are in rent arrears for 3 or more consecutive months</w:t>
       </w:r>
     </w:p>
     <w:p>
@@ -6432,7 +7143,15 @@
           <w:sz w:val="22"/>
           <w:szCs w:val="22"/>
         </w:rPr>
-        <w:t>have a relevant criminal conviction</w:t>
+        <w:t>have substantial rent arrears (equivalent to 6 months’ worth of rent)</w:t>
+      </w:r>
+      <w:r>
+        <w:rPr>
+          <w:rFonts w:cs="Arial"/>
+          <w:sz w:val="22"/>
+          <w:szCs w:val="22"/>
+        </w:rPr>
+        <w:t xml:space="preserve"> </w:t>
       </w:r>
     </w:p>
     <w:p>
@@ -6458,7 +7177,7 @@
           <w:sz w:val="22"/>
           <w:szCs w:val="22"/>
         </w:rPr>
-        <w:t>have engaged in relevant antisocial behaviour</w:t>
+        <w:t>have a relevant criminal conviction</w:t>
       </w:r>
     </w:p>
     <w:p>
@@ -6484,6 +7203,32 @@
           <w:sz w:val="22"/>
           <w:szCs w:val="22"/>
         </w:rPr>
+        <w:t>have engaged in relevant antisocial behaviour</w:t>
+      </w:r>
+    </w:p>
+    <w:p>
+      <w:pPr>
+        <w:pStyle w:val="ListParagraph"/>
+        <w:numPr>
+          <w:ilvl w:val="0"/>
+          <w:numId w:val="34"/>
+        </w:numPr>
+        <w:tabs>
+          <w:tab w:val="clear" w:pos="720"/>
+        </w:tabs>
+        <w:ind w:left="851"/>
+        <w:rPr>
+          <w:rFonts w:cs="Arial"/>
+          <w:sz w:val="22"/>
+          <w:szCs w:val="22"/>
+        </w:rPr>
+      </w:pPr>
+      <w:r>
+        <w:rPr>
+          <w:rFonts w:cs="Arial"/>
+          <w:sz w:val="22"/>
+          <w:szCs w:val="22"/>
+        </w:rPr>
         <w:t>associate in the Let Property with someone who has a relevant criminal conviction or has engaged in relevant antisocial behaviour</w:t>
       </w:r>
     </w:p>
@@ -6620,7 +7365,7 @@
           <w:sz w:val="22"/>
           <w:szCs w:val="22"/>
         </w:rPr>
-        <w:t>Let Property to be sold by the mortgage lender</w:t>
+        <w:t>Landlord intends to sell the Let Property to alleviate financial hardship</w:t>
       </w:r>
     </w:p>
     <w:p>
@@ -6646,7 +7391,7 @@
           <w:sz w:val="22"/>
           <w:szCs w:val="22"/>
         </w:rPr>
-        <w:t>Landlord intends to refurbish the Let Property</w:t>
+        <w:t>Let Property to be sold by the mortgage lender</w:t>
       </w:r>
     </w:p>
     <w:p>
@@ -6672,7 +7417,7 @@
           <w:sz w:val="22"/>
           <w:szCs w:val="22"/>
         </w:rPr>
-        <w:t>Landlord intends to live in the Let Property</w:t>
+        <w:t>Landlord intends to refurbish the Let Property</w:t>
       </w:r>
     </w:p>
     <w:p>
@@ -6698,7 +7443,7 @@
           <w:sz w:val="22"/>
           <w:szCs w:val="22"/>
         </w:rPr>
-        <w:t>Landlord’s family member intends to live in the Let Property</w:t>
+        <w:t>Landlord intends to live in the Let Property</w:t>
       </w:r>
     </w:p>
     <w:p>
@@ -6724,7 +7469,7 @@
           <w:sz w:val="22"/>
           <w:szCs w:val="22"/>
         </w:rPr>
-        <w:t>Landlord intends to use the Let Property for a non-residential purpose</w:t>
+        <w:t>Landlord’s family member intends to live in the Let Property</w:t>
       </w:r>
     </w:p>
     <w:p>
@@ -6750,7 +7495,7 @@
           <w:sz w:val="22"/>
           <w:szCs w:val="22"/>
         </w:rPr>
-        <w:t>Let Property required for a religious purpose</w:t>
+        <w:t>Landlord intends to live in the Let Property to alleviate financial hardship</w:t>
       </w:r>
     </w:p>
     <w:p>
@@ -6776,7 +7521,7 @@
           <w:sz w:val="22"/>
           <w:szCs w:val="22"/>
         </w:rPr>
-        <w:t>You cease to be – or fail to become – an employee of the Landlord</w:t>
+        <w:t>Landlord intends to use the Let Property for a non-residential purpose</w:t>
       </w:r>
     </w:p>
     <w:p>
@@ -6802,7 +7547,7 @@
           <w:sz w:val="22"/>
           <w:szCs w:val="22"/>
         </w:rPr>
-        <w:t>You no longer need supported accommodation</w:t>
+        <w:t>Let Property required for a religious purpose</w:t>
       </w:r>
     </w:p>
     <w:p>
@@ -6828,7 +7573,7 @@
           <w:sz w:val="22"/>
           <w:szCs w:val="22"/>
         </w:rPr>
-        <w:t>Landlord has had their registration refused or revoked</w:t>
+        <w:t>You cease to be – or fail to become – an employee of the Landlord</w:t>
       </w:r>
     </w:p>
     <w:p>
@@ -6854,7 +7599,7 @@
           <w:sz w:val="22"/>
           <w:szCs w:val="22"/>
         </w:rPr>
-        <w:t xml:space="preserve">Landlord’s HMO licence has been revoked or renewal has been refused </w:t>
+        <w:t>You no longer need supported accommodation</w:t>
       </w:r>
     </w:p>
     <w:p>
@@ -6880,6 +7625,59 @@
           <w:sz w:val="22"/>
           <w:szCs w:val="22"/>
         </w:rPr>
+        <w:t>Landlord has had their registration refused or revoked</w:t>
+      </w:r>
+    </w:p>
+    <w:p>
+      <w:pPr>
+        <w:pStyle w:val="ListParagraph"/>
+        <w:numPr>
+          <w:ilvl w:val="0"/>
+          <w:numId w:val="34"/>
+        </w:numPr>
+        <w:tabs>
+          <w:tab w:val="clear" w:pos="720"/>
+        </w:tabs>
+        <w:ind w:left="851"/>
+        <w:rPr>
+          <w:rFonts w:cs="Arial"/>
+          <w:sz w:val="22"/>
+          <w:szCs w:val="22"/>
+        </w:rPr>
+      </w:pPr>
+      <w:r>
+        <w:rPr>
+          <w:rFonts w:cs="Arial"/>
+          <w:sz w:val="22"/>
+          <w:szCs w:val="22"/>
+        </w:rPr>
+        <w:t xml:space="preserve">Landlord’s HMO licence has been revoked or renewal has been refused </w:t>
+      </w:r>
+    </w:p>
+    <w:p>
+      <w:pPr>
+        <w:pStyle w:val="ListParagraph"/>
+        <w:numPr>
+          <w:ilvl w:val="0"/>
+          <w:numId w:val="34"/>
+        </w:numPr>
+        <w:tabs>
+          <w:tab w:val="clear" w:pos="720"/>
+        </w:tabs>
+        <w:ind w:left="851"/>
+        <w:rPr>
+          <w:rFonts w:cs="Arial"/>
+          <w:sz w:val="22"/>
+          <w:szCs w:val="22"/>
+        </w:rPr>
+      </w:pPr>
+      <w:r>
+        <w:rPr>
+          <w:rFonts w:cs="Arial"/>
+          <w:sz w:val="22"/>
+          <w:szCs w:val="22"/>
+        </w:rPr>
+        <w:lastRenderedPageBreak/>
         <w:t>An Overcrowding Statutory Notice has been served on your Landlord</w:t>
       </w:r>
     </w:p>
@@ -7244,7 +8042,6 @@
           <w:sz w:val="22"/>
           <w:szCs w:val="22"/>
         </w:rPr>
-        <w:lastRenderedPageBreak/>
         <w:t>Landlord intends to live in the Let Property</w:t>
       </w:r>
     </w:p>
@@ -7786,6 +8583,7 @@
           <w:sz w:val="22"/>
           <w:szCs w:val="22"/>
         </w:rPr>
+        <w:lastRenderedPageBreak/>
         <w:t>Obtained an eviction order from the Tribunal.</w:t>
       </w:r>
     </w:p>
@@ -7968,16 +8766,7 @@
           <w:sz w:val="22"/>
           <w:szCs w:val="22"/>
         </w:rPr>
-        <w:t xml:space="preserve">to </w:t>
-      </w:r>
-      <w:r>
-        <w:rPr>
-          <w:rFonts w:cs="Arial"/>
-          <w:sz w:val="22"/>
-          <w:szCs w:val="22"/>
-        </w:rPr>
-        <w:lastRenderedPageBreak/>
-        <w:t>do. If you decide to stay on after the expiry of the notice period, you are liable to pay rent until the date set in the eviction order.</w:t>
+        <w:t>to do. If you decide to stay on after the expiry of the notice period, you are liable to pay rent until the date set in the eviction order.</w:t>
       </w:r>
     </w:p>
     <w:p>
@@ -8284,7 +9073,7 @@
           <w:sz w:val="28"/>
           <w:szCs w:val="28"/>
         </w:rPr>
-        <w:t xml:space="preserve">This version of the form is in place </w:t>
+        <w:t>This v</w:t>
       </w:r>
       <w:r>
         <w:rPr>
@@ -8293,7 +9082,46 @@
           <w:sz w:val="28"/>
           <w:szCs w:val="28"/>
         </w:rPr>
-        <w:t>from March 2022 onwards</w:t>
+        <w:t>ersion of the Guidance Notes is in place while section 2 and schedule 2 to the Cost of Living (Tenant Protection) (Scotland) Act 2022 are in force.</w:t>
+      </w:r>
+    </w:p>
+    <w:p>
+      <w:pPr>
+        <w:pBdr>
+          <w:top w:val="single" w:sz="12" w:space="1" w:color="auto"/>
+          <w:bottom w:val="single" w:sz="12" w:space="1" w:color="auto"/>
+        </w:pBdr>
+        <w:jc w:val="left"/>
+        <w:rPr>
+          <w:rFonts w:cs="Arial"/>
+          <w:b/>
+          <w:sz w:val="28"/>
+          <w:szCs w:val="28"/>
+        </w:rPr>
+      </w:pPr>
+    </w:p>
+    <w:p>
+      <w:pPr>
+        <w:pBdr>
+          <w:top w:val="single" w:sz="12" w:space="1" w:color="auto"/>
+          <w:bottom w:val="single" w:sz="12" w:space="1" w:color="auto"/>
+        </w:pBdr>
+        <w:jc w:val="left"/>
+        <w:rPr>
+          <w:rFonts w:cs="Arial"/>
+          <w:b/>
+          <w:sz w:val="28"/>
+          <w:szCs w:val="28"/>
+        </w:rPr>
+      </w:pPr>
+      <w:r>
+        <w:rPr>
+          <w:rFonts w:cs="Arial"/>
+          <w:b/>
+          <w:sz w:val="28"/>
+          <w:szCs w:val="28"/>
+        </w:rPr>
+        <w:t xml:space="preserve">Further information on the emergency measures introduced by the Cost of Living (Tenant Protection) (Scotland) Act 2022, including on the moratorium on the enforcement of eviction orders, is available on the Scottish Government website. </w:t>
       </w:r>
     </w:p>
     <w:p>
@@ -8442,7 +9270,7 @@
           <w:tab w:val="clear" w:pos="9000"/>
         </w:tabs>
         <w:spacing w:line="240" w:lineRule="auto"/>
-        <w:ind w:left="720"/>
+        <w:ind w:left="709"/>
         <w:jc w:val="left"/>
         <w:rPr>
           <w:rFonts w:cs="Arial"/>
@@ -8456,7 +9284,34 @@
           <w:sz w:val="22"/>
           <w:szCs w:val="22"/>
         </w:rPr>
-        <w:t>You are seeking to secure repossession using one or more of the 18 eviction grounds listed in schedule 3 of the Act.</w:t>
+        <w:t>You are seeking to secure repossession using one or more of the 18 eviction grounds listed in schedule 3 of the Ac</w:t>
+      </w:r>
+      <w:r>
+        <w:rPr>
+          <w:rFonts w:cs="Arial"/>
+          <w:sz w:val="22"/>
+          <w:szCs w:val="22"/>
+        </w:rPr>
+        <w:t>t</w:t>
+      </w:r>
+      <w:r>
+        <w:t xml:space="preserve"> </w:t>
+      </w:r>
+      <w:r>
+        <w:rPr>
+          <w:rFonts w:cs="Arial"/>
+          <w:sz w:val="22"/>
+          <w:szCs w:val="22"/>
+        </w:rPr>
+        <w:t>or one of the 3 additional temporary grounds for eviction under the Cost of Living (Tenant Protection) (Scotland) Act 2022</w:t>
+      </w:r>
+      <w:r>
+        <w:rPr>
+          <w:rFonts w:cs="Arial"/>
+          <w:sz w:val="22"/>
+          <w:szCs w:val="22"/>
+        </w:rPr>
+        <w:t>.</w:t>
       </w:r>
     </w:p>
     <w:p>
@@ -8667,6 +9522,8 @@
         </w:rPr>
         <w:t>Tenant has breached a term(s) of their tenancy agreement</w:t>
       </w:r>
+      <w:bookmarkStart w:id="0" w:name="_GoBack"/>
+      <w:bookmarkEnd w:id="0"/>
     </w:p>
     <w:p>
       <w:pPr>
@@ -8731,7 +9588,7 @@
           <w:sz w:val="22"/>
           <w:szCs w:val="22"/>
         </w:rPr>
-        <w:t>Tenant has a relevant criminal conviction</w:t>
+        <w:t>Tenant in substantial rent arrears</w:t>
       </w:r>
     </w:p>
     <w:p>
@@ -8764,7 +9621,7 @@
           <w:sz w:val="22"/>
           <w:szCs w:val="22"/>
         </w:rPr>
-        <w:t>Tenant has engaged in relevant anti-social behaviour</w:t>
+        <w:t>Tenant has a relevant criminal conviction</w:t>
       </w:r>
     </w:p>
     <w:p>
@@ -8797,6 +9654,39 @@
           <w:sz w:val="22"/>
           <w:szCs w:val="22"/>
         </w:rPr>
+        <w:t>Tenant has engaged in relevant anti-social behaviour</w:t>
+      </w:r>
+    </w:p>
+    <w:p>
+      <w:pPr>
+        <w:numPr>
+          <w:ilvl w:val="0"/>
+          <w:numId w:val="37"/>
+        </w:numPr>
+        <w:tabs>
+          <w:tab w:val="clear" w:pos="720"/>
+          <w:tab w:val="clear" w:pos="1440"/>
+          <w:tab w:val="clear" w:pos="2160"/>
+          <w:tab w:val="clear" w:pos="2880"/>
+          <w:tab w:val="clear" w:pos="4680"/>
+          <w:tab w:val="clear" w:pos="5400"/>
+          <w:tab w:val="clear" w:pos="9000"/>
+        </w:tabs>
+        <w:spacing w:afterLines="60" w:after="144" w:line="240" w:lineRule="auto"/>
+        <w:ind w:left="993" w:hanging="284"/>
+        <w:jc w:val="left"/>
+        <w:rPr>
+          <w:rFonts w:cs="Arial"/>
+          <w:sz w:val="22"/>
+          <w:szCs w:val="22"/>
+        </w:rPr>
+      </w:pPr>
+      <w:r>
+        <w:rPr>
+          <w:rFonts w:cs="Arial"/>
+          <w:sz w:val="22"/>
+          <w:szCs w:val="22"/>
+        </w:rPr>
         <w:t>Tenant associates with a person who has a relevant conviction or has engaged in relevant anti-social behaviour, or</w:t>
       </w:r>
     </w:p>
@@ -8828,6 +9718,7 @@
           <w:rFonts w:cs="Arial"/>
           <w:sz w:val="22"/>
         </w:rPr>
+        <w:lastRenderedPageBreak/>
         <w:t>84 days’ notice if the Tenant has been entitled to occupy the Let Property for over six months and this notice does not rely exclusively on one or more of the eviction grounds outlined above in paragraph (b) – i.e. if you want to evict your tenant using any of the other twelve eviction grounds, which are not to do with the Tenant’s behaviour.</w:t>
       </w:r>
     </w:p>
@@ -9576,8 +10467,6 @@
           <w:u w:val="single"/>
         </w:rPr>
       </w:pPr>
-      <w:bookmarkStart w:id="0" w:name="_GoBack"/>
-      <w:bookmarkEnd w:id="0"/>
       <w:r>
         <w:rPr>
           <w:rFonts w:cs="Arial"/>
@@ -10264,7 +11153,7 @@
           <w:rPr>
             <w:noProof/>
           </w:rPr>
-          <w:t>12</w:t>
+          <w:t>14</w:t>
         </w:r>
         <w:r>
           <w:rPr>
@@ -14730,6 +15619,7 @@
   <w:style w:type="character" w:default="1" w:styleId="DefaultParagraphFont">
     <w:name w:val="Default Paragraph Font"/>
     <w:uiPriority w:val="1"/>
+    <w:semiHidden/>
     <w:unhideWhenUsed/>
   </w:style>
   <w:style w:type="table" w:default="1" w:styleId="TableNormal">
@@ -18734,6 +19624,21 @@
 </file>
 
 <file path=customXml/item1.xml><?xml version="1.0" encoding="utf-8"?>
+<?mso-contentType ?>
+<FormTemplates xmlns="http://schemas.microsoft.com/sharepoint/v3/contenttype/forms">
+  <Display>DocumentLibraryForm</Display>
+  <Edit>DocumentLibraryForm</Edit>
+  <New>DocumentLibraryForm</New>
+</FormTemplates>
+</file>
+
+<file path=customXml/item2.xml><?xml version="1.0" encoding="utf-8"?>
+<p:properties xmlns:p="http://schemas.microsoft.com/office/2006/metadata/properties" xmlns:xsi="http://www.w3.org/2001/XMLSchema-instance" xmlns:pc="http://schemas.microsoft.com/office/infopath/2007/PartnerControls">
+  <documentManagement/>
+</p:properties>
+</file>
+
+<file path=customXml/item3.xml><?xml version="1.0" encoding="utf-8"?>
 <ct:contentTypeSchema xmlns:ct="http://schemas.microsoft.com/office/2006/metadata/contentType" xmlns:ma="http://schemas.microsoft.com/office/2006/metadata/properties/metaAttributes" ct:_="" ma:_="" ma:contentTypeName="Document" ma:contentTypeID="0x010100A6AD92B10D60D648AC252C75162EA0F5" ma:contentTypeVersion="4" ma:contentTypeDescription="Create a new document." ma:contentTypeScope="" ma:versionID="d14db0be8c12f9adcf70d0e4517ba46b">
   <xsd:schema xmlns:xsd="http://www.w3.org/2001/XMLSchema" xmlns:xs="http://www.w3.org/2001/XMLSchema" xmlns:p="http://schemas.microsoft.com/office/2006/metadata/properties" xmlns:ns2="65723b6b-0315-46bf-9bb6-3ab4f3437800" targetNamespace="http://schemas.microsoft.com/office/2006/metadata/properties" ma:root="true" ma:fieldsID="0acb2796b672197559e66ec2db4bdbbb" ns2:_="">
     <xsd:import namespace="65723b6b-0315-46bf-9bb6-3ab4f3437800"/>
@@ -18895,26 +19800,28 @@
 </ct:contentTypeSchema>
 </file>
 
-<file path=customXml/item2.xml><?xml version="1.0" encoding="utf-8"?>
-<p:properties xmlns:p="http://schemas.microsoft.com/office/2006/metadata/properties" xmlns:xsi="http://www.w3.org/2001/XMLSchema-instance" xmlns:pc="http://schemas.microsoft.com/office/infopath/2007/PartnerControls">
-  <documentManagement/>
-</p:properties>
-</file>
-
-<file path=customXml/item3.xml><?xml version="1.0" encoding="utf-8"?>
-<?mso-contentType ?>
-<FormTemplates xmlns="http://schemas.microsoft.com/sharepoint/v3/contenttype/forms">
-  <Display>DocumentLibraryForm</Display>
-  <Edit>DocumentLibraryForm</Edit>
-  <New>DocumentLibraryForm</New>
-</FormTemplates>
-</file>
-
 <file path=customXml/item4.xml><?xml version="1.0" encoding="utf-8"?>
 <b:Sources xmlns:b="http://schemas.openxmlformats.org/officeDocument/2006/bibliography" xmlns="http://schemas.openxmlformats.org/officeDocument/2006/bibliography" SelectedStyle="\APA.XSL" StyleName="APA"/>
 </file>
 
 <file path=customXml/itemProps1.xml><?xml version="1.0" encoding="utf-8"?>
+<ds:datastoreItem xmlns:ds="http://schemas.openxmlformats.org/officeDocument/2006/customXml" ds:itemID="{94C1B01F-0393-43EC-AF26-88870FE8F404}">
+  <ds:schemaRefs>
+    <ds:schemaRef ds:uri="http://schemas.microsoft.com/sharepoint/v3/contenttype/forms"/>
+  </ds:schemaRefs>
+</ds:datastoreItem>
+</file>
+
+<file path=customXml/itemProps2.xml><?xml version="1.0" encoding="utf-8"?>
+<ds:datastoreItem xmlns:ds="http://schemas.openxmlformats.org/officeDocument/2006/customXml" ds:itemID="{43250F5F-8E4D-41D8-B017-2B8543428A99}">
+  <ds:schemaRefs>
+    <ds:schemaRef ds:uri="http://schemas.microsoft.com/office/2006/metadata/properties"/>
+    <ds:schemaRef ds:uri="http://schemas.microsoft.com/office/infopath/2007/PartnerControls"/>
+  </ds:schemaRefs>
+</ds:datastoreItem>
+</file>
+
+<file path=customXml/itemProps3.xml><?xml version="1.0" encoding="utf-8"?>
 <ds:datastoreItem xmlns:ds="http://schemas.openxmlformats.org/officeDocument/2006/customXml" ds:itemID="{F1CED6F6-6FF6-4EE5-BD01-230717A20BA1}">
   <ds:schemaRefs>
     <ds:schemaRef ds:uri="http://schemas.microsoft.com/office/2006/metadata/contentType"/>
@@ -18932,25 +19839,8 @@
 </ds:datastoreItem>
 </file>
 
-<file path=customXml/itemProps2.xml><?xml version="1.0" encoding="utf-8"?>
-<ds:datastoreItem xmlns:ds="http://schemas.openxmlformats.org/officeDocument/2006/customXml" ds:itemID="{43250F5F-8E4D-41D8-B017-2B8543428A99}">
-  <ds:schemaRefs>
-    <ds:schemaRef ds:uri="http://schemas.microsoft.com/office/2006/metadata/properties"/>
-    <ds:schemaRef ds:uri="http://schemas.microsoft.com/office/infopath/2007/PartnerControls"/>
-  </ds:schemaRefs>
-</ds:datastoreItem>
-</file>
-
-<file path=customXml/itemProps3.xml><?xml version="1.0" encoding="utf-8"?>
-<ds:datastoreItem xmlns:ds="http://schemas.openxmlformats.org/officeDocument/2006/customXml" ds:itemID="{94C1B01F-0393-43EC-AF26-88870FE8F404}">
-  <ds:schemaRefs>
-    <ds:schemaRef ds:uri="http://schemas.microsoft.com/sharepoint/v3/contenttype/forms"/>
-  </ds:schemaRefs>
-</ds:datastoreItem>
-</file>
-
 <file path=customXml/itemProps4.xml><?xml version="1.0" encoding="utf-8"?>
-<ds:datastoreItem xmlns:ds="http://schemas.openxmlformats.org/officeDocument/2006/customXml" ds:itemID="{75FC46AD-0F66-46CF-967F-08D137664F43}">
+<ds:datastoreItem xmlns:ds="http://schemas.openxmlformats.org/officeDocument/2006/customXml" ds:itemID="{BCB0DBB1-6D4F-4D6C-AC56-98AD6307D52A}">
   <ds:schemaRefs>
     <ds:schemaRef ds:uri="http://schemas.openxmlformats.org/officeDocument/2006/bibliography"/>
   </ds:schemaRefs>

</xml_diff>